<commit_message>
Progetto linguaggi a, finito
</commit_message>
<xml_diff>
--- a/Bruniera/linguaggi e compilatori/progetto/parteA/relazione/ProgettoLC parteA Alvise Bruniera Relazione.docx
+++ b/Bruniera/linguaggi e compilatori/progetto/parteA/relazione/ProgettoLC parteA Alvise Bruniera Relazione.docx
@@ -369,7 +369,7 @@
         <w:rPr>
           <w:highlight w:val="none"/>
         </w:rPr>
-        <w:t xml:space="preserve">rappresentare i vettori ho scelto di imitare la rappresentazione delle matrici ed usare un albero (in questo caso binario) ed un parametro per la profondità. In questo modo è più semplice definire funzioni ricorsive che lavorano sia su vettori che matrici.</w:t>
+        <w:t xml:space="preserve">rappresentare i vettori ho scelto di imitare la rappresentazione delle matrici ed usare un albero (in questo caso binario) ed un parametro per la profondità. In questo modo è più semplice definire funzioni ricorsive che combinano vettori e matrici.</w:t>
       </w:r>
       <w:r>
         <w:rPr>
@@ -1386,6 +1386,7 @@
                 <w:bCs/>
               </w:rPr>
             </w:r>
+            <w:r/>
           </w:p>
         </w:tc>
         <w:tc>
@@ -1426,6 +1427,7 @@
                 <w:bCs/>
               </w:rPr>
             </w:r>
+            <w:r/>
           </w:p>
         </w:tc>
         <w:tc>
@@ -1466,6 +1468,7 @@
                 <w:bCs/>
               </w:rPr>
             </w:r>
+            <w:r/>
           </w:p>
         </w:tc>
         <w:tc>
@@ -1506,6 +1509,7 @@
                 <w:bCs/>
               </w:rPr>
             </w:r>
+            <w:r/>
           </w:p>
         </w:tc>
         <w:tc>
@@ -1546,6 +1550,7 @@
                 <w:bCs/>
               </w:rPr>
             </w:r>
+            <w:r/>
           </w:p>
         </w:tc>
         <w:tc>
@@ -1586,6 +1591,7 @@
                 <w:bCs/>
               </w:rPr>
             </w:r>
+            <w:r/>
           </w:p>
         </w:tc>
         <w:tc>
@@ -1626,6 +1632,7 @@
                 <w:bCs/>
               </w:rPr>
             </w:r>
+            <w:r/>
           </w:p>
         </w:tc>
         <w:tc>
@@ -1666,6 +1673,7 @@
                 <w:bCs/>
               </w:rPr>
             </w:r>
+            <w:r/>
           </w:p>
         </w:tc>
         <w:tc>
@@ -1706,6 +1714,7 @@
                 <w:bCs/>
               </w:rPr>
             </w:r>
+            <w:r/>
           </w:p>
         </w:tc>
         <w:tc>
@@ -1746,6 +1755,7 @@
                 <w:bCs/>
               </w:rPr>
             </w:r>
+            <w:r/>
           </w:p>
         </w:tc>
         <w:tc>
@@ -1786,6 +1796,7 @@
                 <w:bCs/>
               </w:rPr>
             </w:r>
+            <w:r/>
           </w:p>
         </w:tc>
         <w:tc>
@@ -1826,6 +1837,7 @@
                 <w:bCs/>
               </w:rPr>
             </w:r>
+            <w:r/>
           </w:p>
         </w:tc>
         <w:tc>
@@ -1866,6 +1878,7 @@
                 <w:bCs/>
               </w:rPr>
             </w:r>
+            <w:r/>
           </w:p>
         </w:tc>
         <w:tc>
@@ -1906,6 +1919,7 @@
                 <w:bCs/>
               </w:rPr>
             </w:r>
+            <w:r/>
           </w:p>
         </w:tc>
       </w:tr>
@@ -1951,6 +1965,7 @@
                 <w:bCs/>
               </w:rPr>
             </w:r>
+            <w:r/>
           </w:p>
         </w:tc>
         <w:tc>
@@ -1988,6 +2003,7 @@
                 <w:color w:val="ff0000"/>
               </w:rPr>
             </w:r>
+            <w:r/>
           </w:p>
         </w:tc>
         <w:tc>
@@ -2025,6 +2041,7 @@
                 <w:color w:val="ff0000"/>
               </w:rPr>
             </w:r>
+            <w:r/>
           </w:p>
         </w:tc>
         <w:tc>
@@ -2062,6 +2079,7 @@
                 <w:color w:val="ff0000"/>
               </w:rPr>
             </w:r>
+            <w:r/>
           </w:p>
         </w:tc>
         <w:tc>
@@ -2099,6 +2117,7 @@
                 <w:color w:val="ff0000"/>
               </w:rPr>
             </w:r>
+            <w:r/>
           </w:p>
         </w:tc>
         <w:tc>
@@ -2136,6 +2155,7 @@
                 <w:color w:val="ff0000"/>
               </w:rPr>
             </w:r>
+            <w:r/>
           </w:p>
         </w:tc>
         <w:tc>
@@ -2173,6 +2193,7 @@
                 <w:color w:val="ff0000"/>
               </w:rPr>
             </w:r>
+            <w:r/>
           </w:p>
         </w:tc>
         <w:tc>
@@ -2210,6 +2231,7 @@
                 <w:color w:val="ff0000"/>
               </w:rPr>
             </w:r>
+            <w:r/>
           </w:p>
         </w:tc>
         <w:tc>
@@ -2247,6 +2269,7 @@
                 <w:color w:val="ff0000"/>
               </w:rPr>
             </w:r>
+            <w:r/>
           </w:p>
         </w:tc>
         <w:tc>
@@ -2284,6 +2307,7 @@
                 <w:color w:val="ff0000"/>
               </w:rPr>
             </w:r>
+            <w:r/>
           </w:p>
         </w:tc>
         <w:tc>
@@ -2321,6 +2345,7 @@
                 <w:color w:val="ff0000"/>
               </w:rPr>
             </w:r>
+            <w:r/>
           </w:p>
         </w:tc>
         <w:tc>
@@ -2358,6 +2383,7 @@
                 <w:color w:val="ff0000"/>
               </w:rPr>
             </w:r>
+            <w:r/>
           </w:p>
         </w:tc>
         <w:tc>
@@ -2448,6 +2474,7 @@
                 <w:color w:val="ff0000"/>
               </w:rPr>
             </w:r>
+            <w:r/>
           </w:p>
         </w:tc>
       </w:tr>
@@ -2493,6 +2520,7 @@
                 <w:bCs/>
               </w:rPr>
             </w:r>
+            <w:r/>
           </w:p>
         </w:tc>
         <w:tc>
@@ -2530,6 +2558,7 @@
                 <w:color w:val="ff0000"/>
               </w:rPr>
             </w:r>
+            <w:r/>
           </w:p>
         </w:tc>
         <w:tc>
@@ -2567,6 +2596,7 @@
                 <w:color w:val="ff0000"/>
               </w:rPr>
             </w:r>
+            <w:r/>
           </w:p>
         </w:tc>
         <w:tc>
@@ -2604,6 +2634,7 @@
                 <w:color w:val="ff0000"/>
               </w:rPr>
             </w:r>
+            <w:r/>
           </w:p>
         </w:tc>
         <w:tc>
@@ -2641,6 +2672,7 @@
                 <w:color w:val="ff0000"/>
               </w:rPr>
             </w:r>
+            <w:r/>
           </w:p>
         </w:tc>
         <w:tc>
@@ -2678,6 +2710,7 @@
                 <w:color w:val="ff0000"/>
               </w:rPr>
             </w:r>
+            <w:r/>
           </w:p>
         </w:tc>
         <w:tc>
@@ -2715,6 +2748,7 @@
                 <w:color w:val="ff0000"/>
               </w:rPr>
             </w:r>
+            <w:r/>
           </w:p>
         </w:tc>
         <w:tc>
@@ -2752,6 +2786,7 @@
                 <w:color w:val="ff0000"/>
               </w:rPr>
             </w:r>
+            <w:r/>
           </w:p>
         </w:tc>
         <w:tc>
@@ -2814,6 +2849,7 @@
                 <w:color w:val="ff0000"/>
               </w:rPr>
             </w:r>
+            <w:r/>
           </w:p>
         </w:tc>
         <w:tc>
@@ -2876,6 +2912,7 @@
                 <w:color w:val="ff0000"/>
               </w:rPr>
             </w:r>
+            <w:r/>
           </w:p>
         </w:tc>
         <w:tc>
@@ -2913,6 +2950,7 @@
                 <w:color w:val="ff0000"/>
               </w:rPr>
             </w:r>
+            <w:r/>
           </w:p>
         </w:tc>
         <w:tc>
@@ -2950,6 +2988,7 @@
                 <w:color w:val="ff0000"/>
               </w:rPr>
             </w:r>
+            <w:r/>
           </w:p>
         </w:tc>
       </w:tr>
@@ -2995,6 +3034,7 @@
                 <w:bCs/>
               </w:rPr>
             </w:r>
+            <w:r/>
           </w:p>
         </w:tc>
         <w:tc>
@@ -3032,6 +3072,7 @@
                 <w:color w:val="ff0000"/>
               </w:rPr>
             </w:r>
+            <w:r/>
           </w:p>
         </w:tc>
         <w:tc>
@@ -3094,11 +3135,7 @@
                 <w:color w:val="ff0000"/>
               </w:rPr>
             </w:r>
-            <w:r>
-              <w:rPr>
-                <w:color w:val="ff0000"/>
-              </w:rPr>
-            </w:r>
+            <w:r/>
           </w:p>
         </w:tc>
         <w:tc>
@@ -3189,6 +3226,7 @@
                 <w:color w:val="ff0000"/>
               </w:rPr>
             </w:r>
+            <w:r/>
           </w:p>
         </w:tc>
         <w:tc>
@@ -3226,6 +3264,7 @@
                 <w:color w:val="ff0000"/>
               </w:rPr>
             </w:r>
+            <w:r/>
           </w:p>
         </w:tc>
         <w:tc>
@@ -3316,6 +3355,7 @@
                 <w:color w:val="ff0000"/>
               </w:rPr>
             </w:r>
+            <w:r/>
           </w:p>
         </w:tc>
         <w:tc>
@@ -3353,6 +3393,7 @@
                 <w:color w:val="ff0000"/>
               </w:rPr>
             </w:r>
+            <w:r/>
           </w:p>
         </w:tc>
         <w:tc>
@@ -3390,6 +3431,7 @@
                 <w:color w:val="ff0000"/>
               </w:rPr>
             </w:r>
+            <w:r/>
           </w:p>
         </w:tc>
         <w:tc>
@@ -3480,6 +3522,7 @@
                 <w:color w:val="ff0000"/>
               </w:rPr>
             </w:r>
+            <w:r/>
           </w:p>
         </w:tc>
         <w:tc>
@@ -3578,6 +3621,7 @@
                 <w:bCs/>
               </w:rPr>
             </w:r>
+            <w:r/>
           </w:p>
         </w:tc>
         <w:tc>
@@ -3615,6 +3659,7 @@
                 <w:color w:val="ff0000"/>
               </w:rPr>
             </w:r>
+            <w:r/>
           </w:p>
         </w:tc>
         <w:tc>
@@ -3652,6 +3697,7 @@
                 <w:color w:val="ff0000"/>
               </w:rPr>
             </w:r>
+            <w:r/>
           </w:p>
         </w:tc>
         <w:tc>
@@ -3689,6 +3735,7 @@
                 <w:color w:val="ff0000"/>
               </w:rPr>
             </w:r>
+            <w:r/>
           </w:p>
         </w:tc>
         <w:tc>
@@ -3726,6 +3773,7 @@
                 <w:color w:val="ff0000"/>
               </w:rPr>
             </w:r>
+            <w:r/>
           </w:p>
         </w:tc>
         <w:tc>
@@ -3763,6 +3811,7 @@
                 <w:color w:val="ff0000"/>
               </w:rPr>
             </w:r>
+            <w:r/>
           </w:p>
         </w:tc>
         <w:tc>
@@ -3800,6 +3849,7 @@
                 <w:color w:val="ff0000"/>
               </w:rPr>
             </w:r>
+            <w:r/>
           </w:p>
         </w:tc>
         <w:tc>
@@ -3837,6 +3887,7 @@
                 <w:color w:val="ff0000"/>
               </w:rPr>
             </w:r>
+            <w:r/>
           </w:p>
         </w:tc>
         <w:tc>
@@ -3899,6 +3950,7 @@
                 <w:color w:val="ff0000"/>
               </w:rPr>
             </w:r>
+            <w:r/>
           </w:p>
         </w:tc>
         <w:tc>
@@ -3961,6 +4013,7 @@
                 <w:color w:val="ff0000"/>
               </w:rPr>
             </w:r>
+            <w:r/>
           </w:p>
         </w:tc>
         <w:tc>
@@ -4023,6 +4076,7 @@
                 <w:color w:val="ff0000"/>
               </w:rPr>
             </w:r>
+            <w:r/>
           </w:p>
         </w:tc>
       </w:tr>
@@ -4068,6 +4122,7 @@
                 <w:bCs/>
               </w:rPr>
             </w:r>
+            <w:r/>
           </w:p>
         </w:tc>
         <w:tc>
@@ -4105,6 +4160,7 @@
                 <w:color w:val="ff0000"/>
               </w:rPr>
             </w:r>
+            <w:r/>
           </w:p>
         </w:tc>
         <w:tc>
@@ -4142,6 +4198,7 @@
                 <w:color w:val="ff0000"/>
               </w:rPr>
             </w:r>
+            <w:r/>
           </w:p>
         </w:tc>
         <w:tc>
@@ -4179,6 +4236,7 @@
                 <w:color w:val="ff0000"/>
               </w:rPr>
             </w:r>
+            <w:r/>
           </w:p>
         </w:tc>
         <w:tc>
@@ -4216,6 +4274,7 @@
                 <w:color w:val="ff0000"/>
               </w:rPr>
             </w:r>
+            <w:r/>
           </w:p>
         </w:tc>
         <w:tc>
@@ -4303,6 +4362,7 @@
                 <w:color w:val="ff0000"/>
               </w:rPr>
             </w:r>
+            <w:r/>
           </w:p>
         </w:tc>
         <w:tc>
@@ -4340,6 +4400,7 @@
                 <w:color w:val="ff0000"/>
               </w:rPr>
             </w:r>
+            <w:r/>
           </w:p>
         </w:tc>
         <w:tc>
@@ -4377,6 +4438,7 @@
                 <w:color w:val="ff0000"/>
               </w:rPr>
             </w:r>
+            <w:r/>
           </w:p>
         </w:tc>
         <w:tc>
@@ -4414,6 +4476,7 @@
                 <w:color w:val="ff0000"/>
               </w:rPr>
             </w:r>
+            <w:r/>
           </w:p>
         </w:tc>
         <w:tc>
@@ -4451,6 +4514,7 @@
                 <w:color w:val="ff0000"/>
               </w:rPr>
             </w:r>
+            <w:r/>
           </w:p>
         </w:tc>
         <w:tc>
@@ -4488,6 +4552,7 @@
                 <w:color w:val="ff0000"/>
               </w:rPr>
             </w:r>
+            <w:r/>
           </w:p>
         </w:tc>
         <w:tc>
@@ -4525,6 +4590,7 @@
                 <w:color w:val="ff0000"/>
               </w:rPr>
             </w:r>
+            <w:r/>
           </w:p>
         </w:tc>
       </w:tr>
@@ -4570,6 +4636,7 @@
                 <w:bCs/>
               </w:rPr>
             </w:r>
+            <w:r/>
           </w:p>
         </w:tc>
         <w:tc>
@@ -4607,6 +4674,7 @@
                 <w:color w:val="ff0000"/>
               </w:rPr>
             </w:r>
+            <w:r/>
           </w:p>
         </w:tc>
         <w:tc>
@@ -4644,6 +4712,7 @@
                 <w:color w:val="ff0000"/>
               </w:rPr>
             </w:r>
+            <w:r/>
           </w:p>
         </w:tc>
         <w:tc>
@@ -4681,6 +4750,7 @@
                 <w:color w:val="ff0000"/>
               </w:rPr>
             </w:r>
+            <w:r/>
           </w:p>
         </w:tc>
         <w:tc>
@@ -4718,6 +4788,7 @@
                 <w:color w:val="ff0000"/>
               </w:rPr>
             </w:r>
+            <w:r/>
           </w:p>
         </w:tc>
         <w:tc>
@@ -4755,6 +4826,7 @@
                 <w:color w:val="ff0000"/>
               </w:rPr>
             </w:r>
+            <w:r/>
           </w:p>
         </w:tc>
         <w:tc>
@@ -4792,6 +4864,7 @@
                 <w:color w:val="ff0000"/>
               </w:rPr>
             </w:r>
+            <w:r/>
           </w:p>
         </w:tc>
         <w:tc>
@@ -4829,6 +4902,7 @@
                 <w:color w:val="ff0000"/>
               </w:rPr>
             </w:r>
+            <w:r/>
           </w:p>
         </w:tc>
         <w:tc>
@@ -4891,6 +4965,7 @@
                 <w:color w:val="ff0000"/>
               </w:rPr>
             </w:r>
+            <w:r/>
           </w:p>
         </w:tc>
         <w:tc>
@@ -4978,6 +5053,7 @@
                 <w:color w:val="ff0000"/>
               </w:rPr>
             </w:r>
+            <w:r/>
           </w:p>
         </w:tc>
         <w:tc>
@@ -5015,6 +5091,7 @@
                 <w:color w:val="ff0000"/>
               </w:rPr>
             </w:r>
+            <w:r/>
           </w:p>
         </w:tc>
       </w:tr>
@@ -5060,6 +5137,7 @@
                 <w:bCs/>
               </w:rPr>
             </w:r>
+            <w:r/>
           </w:p>
         </w:tc>
         <w:tc>
@@ -5097,6 +5175,7 @@
                 <w:color w:val="ff0000"/>
               </w:rPr>
             </w:r>
+            <w:r/>
           </w:p>
         </w:tc>
         <w:tc>
@@ -5424,6 +5503,7 @@
                 <w:color w:val="ff0000"/>
               </w:rPr>
             </w:r>
+            <w:r/>
           </w:p>
         </w:tc>
         <w:tc>
@@ -5461,6 +5541,7 @@
                 <w:color w:val="ff0000"/>
               </w:rPr>
             </w:r>
+            <w:r/>
           </w:p>
         </w:tc>
         <w:tc>
@@ -5498,6 +5579,7 @@
                 <w:color w:val="ff0000"/>
               </w:rPr>
             </w:r>
+            <w:r/>
           </w:p>
         </w:tc>
         <w:tc>
@@ -5588,6 +5670,7 @@
                 <w:color w:val="ff0000"/>
               </w:rPr>
             </w:r>
+            <w:r/>
           </w:p>
         </w:tc>
         <w:tc>
@@ -5686,6 +5769,7 @@
                 <w:bCs/>
               </w:rPr>
             </w:r>
+            <w:r/>
           </w:p>
         </w:tc>
         <w:tc>
@@ -5748,6 +5832,7 @@
                 <w:color w:val="ff0000"/>
               </w:rPr>
             </w:r>
+            <w:r/>
           </w:p>
         </w:tc>
         <w:tc>
@@ -5785,6 +5870,7 @@
                 <w:color w:val="ff0000"/>
               </w:rPr>
             </w:r>
+            <w:r/>
           </w:p>
         </w:tc>
         <w:tc>
@@ -5822,6 +5908,7 @@
                 <w:color w:val="ff0000"/>
               </w:rPr>
             </w:r>
+            <w:r/>
           </w:p>
         </w:tc>
         <w:tc>
@@ -5859,6 +5946,7 @@
                 <w:color w:val="ff0000"/>
               </w:rPr>
             </w:r>
+            <w:r/>
           </w:p>
         </w:tc>
         <w:tc>
@@ -5896,6 +5984,7 @@
                 <w:color w:val="ff0000"/>
               </w:rPr>
             </w:r>
+            <w:r/>
           </w:p>
         </w:tc>
         <w:tc>
@@ -5933,6 +6022,7 @@
                 <w:color w:val="ff0000"/>
               </w:rPr>
             </w:r>
+            <w:r/>
           </w:p>
         </w:tc>
         <w:tc>
@@ -6182,6 +6272,7 @@
                 <w:color w:val="ff0000"/>
               </w:rPr>
             </w:r>
+            <w:r/>
           </w:p>
         </w:tc>
       </w:tr>
@@ -6228,6 +6319,7 @@
                 <w:bCs/>
               </w:rPr>
             </w:r>
+            <w:r/>
           </w:p>
         </w:tc>
         <w:tc>
@@ -6265,6 +6357,7 @@
                 <w:color w:val="ff0000"/>
               </w:rPr>
             </w:r>
+            <w:r/>
           </w:p>
         </w:tc>
         <w:tc>
@@ -6302,6 +6395,7 @@
                 <w:color w:val="ff0000"/>
               </w:rPr>
             </w:r>
+            <w:r/>
           </w:p>
         </w:tc>
         <w:tc>
@@ -6339,6 +6433,7 @@
                 <w:color w:val="ff0000"/>
               </w:rPr>
             </w:r>
+            <w:r/>
           </w:p>
         </w:tc>
         <w:tc>
@@ -6376,6 +6471,7 @@
                 <w:color w:val="ff0000"/>
               </w:rPr>
             </w:r>
+            <w:r/>
           </w:p>
         </w:tc>
         <w:tc>
@@ -6413,6 +6509,7 @@
                 <w:color w:val="ff0000"/>
               </w:rPr>
             </w:r>
+            <w:r/>
           </w:p>
         </w:tc>
         <w:tc>
@@ -6450,6 +6547,7 @@
                 <w:color w:val="ff0000"/>
               </w:rPr>
             </w:r>
+            <w:r/>
           </w:p>
         </w:tc>
         <w:tc>
@@ -6512,6 +6610,7 @@
                 <w:color w:val="ff0000"/>
               </w:rPr>
             </w:r>
+            <w:r/>
           </w:p>
         </w:tc>
         <w:tc>
@@ -6549,6 +6648,7 @@
                 <w:color w:val="ff0000"/>
               </w:rPr>
             </w:r>
+            <w:r/>
           </w:p>
         </w:tc>
         <w:tc>
@@ -6586,6 +6686,7 @@
                 <w:color w:val="ff0000"/>
               </w:rPr>
             </w:r>
+            <w:r/>
           </w:p>
         </w:tc>
         <w:tc>
@@ -6676,6 +6777,7 @@
                 <w:color w:val="ff0000"/>
               </w:rPr>
             </w:r>
+            <w:r/>
           </w:p>
         </w:tc>
       </w:tr>
@@ -6743,6 +6845,7 @@
                 <w:color w:val="ff0000"/>
               </w:rPr>
             </w:r>
+            <w:r/>
           </w:p>
         </w:tc>
         <w:tc>
@@ -6811,6 +6914,7 @@
                 <w:color w:val="ff0000"/>
               </w:rPr>
             </w:r>
+            <w:r/>
           </w:p>
         </w:tc>
         <w:tc>
@@ -6879,6 +6983,7 @@
                 <w:color w:val="ff0000"/>
               </w:rPr>
             </w:r>
+            <w:r/>
           </w:p>
         </w:tc>
         <w:tc>
@@ -6947,6 +7052,7 @@
                 <w:color w:val="ff0000"/>
               </w:rPr>
             </w:r>
+            <w:r/>
           </w:p>
         </w:tc>
         <w:tc>
@@ -7015,6 +7121,7 @@
                 <w:color w:val="ff0000"/>
               </w:rPr>
             </w:r>
+            <w:r/>
           </w:p>
         </w:tc>
         <w:tc>
@@ -7083,6 +7190,7 @@
                 <w:color w:val="ff0000"/>
               </w:rPr>
             </w:r>
+            <w:r/>
           </w:p>
         </w:tc>
         <w:tc>
@@ -7151,6 +7259,7 @@
                 <w:color w:val="ff0000"/>
               </w:rPr>
             </w:r>
+            <w:r/>
           </w:p>
         </w:tc>
         <w:tc>
@@ -7219,6 +7328,7 @@
                 <w:color w:val="ff0000"/>
               </w:rPr>
             </w:r>
+            <w:r/>
           </w:p>
         </w:tc>
         <w:tc>
@@ -7287,6 +7397,7 @@
                 <w:color w:val="ff0000"/>
               </w:rPr>
             </w:r>
+            <w:r/>
           </w:p>
         </w:tc>
         <w:tc>
@@ -7355,6 +7466,7 @@
                 <w:color w:val="ff0000"/>
               </w:rPr>
             </w:r>
+            <w:r/>
           </w:p>
         </w:tc>
         <w:tc>
@@ -7423,6 +7535,7 @@
                 <w:color w:val="ff0000"/>
               </w:rPr>
             </w:r>
+            <w:r/>
           </w:p>
         </w:tc>
         <w:tc>
@@ -7491,6 +7604,7 @@
                 <w:color w:val="ff0000"/>
               </w:rPr>
             </w:r>
+            <w:r/>
           </w:p>
         </w:tc>
         <w:tc>
@@ -7559,6 +7673,7 @@
                 <w:color w:val="ff0000"/>
               </w:rPr>
             </w:r>
+            <w:r/>
           </w:p>
         </w:tc>
         <w:tc>
@@ -7627,6 +7742,7 @@
                 <w:color w:val="ff0000"/>
               </w:rPr>
             </w:r>
+            <w:r/>
           </w:p>
         </w:tc>
         <w:tc>
@@ -7695,6 +7811,7 @@
                 <w:color w:val="ff0000"/>
               </w:rPr>
             </w:r>
+            <w:r/>
           </w:p>
         </w:tc>
         <w:tc>
@@ -7763,6 +7880,7 @@
                 <w:color w:val="ff0000"/>
               </w:rPr>
             </w:r>
+            <w:r/>
           </w:p>
         </w:tc>
         <w:tc>
@@ -7831,6 +7949,7 @@
                 <w:color w:val="ff0000"/>
               </w:rPr>
             </w:r>
+            <w:r/>
           </w:p>
         </w:tc>
         <w:tc>
@@ -7899,6 +8018,7 @@
                 <w:color w:val="ff0000"/>
               </w:rPr>
             </w:r>
+            <w:r/>
           </w:p>
         </w:tc>
         <w:tc>
@@ -7967,6 +8087,7 @@
                 <w:color w:val="ff0000"/>
               </w:rPr>
             </w:r>
+            <w:r/>
           </w:p>
         </w:tc>
         <w:tc>
@@ -8083,6 +8204,7 @@
                 <w:bCs/>
               </w:rPr>
             </w:r>
+            <w:r/>
           </w:p>
         </w:tc>
         <w:tc>
@@ -8123,6 +8245,7 @@
                 <w:bCs/>
               </w:rPr>
             </w:r>
+            <w:r/>
           </w:p>
         </w:tc>
         <w:tc>
@@ -8163,6 +8286,7 @@
                 <w:bCs/>
               </w:rPr>
             </w:r>
+            <w:r/>
           </w:p>
         </w:tc>
         <w:tc>
@@ -8203,6 +8327,7 @@
                 <w:bCs/>
               </w:rPr>
             </w:r>
+            <w:r/>
           </w:p>
         </w:tc>
         <w:tc>
@@ -8243,6 +8368,7 @@
                 <w:bCs/>
               </w:rPr>
             </w:r>
+            <w:r/>
           </w:p>
         </w:tc>
         <w:tc>
@@ -8283,6 +8409,7 @@
                 <w:bCs/>
               </w:rPr>
             </w:r>
+            <w:r/>
           </w:p>
         </w:tc>
         <w:tc>
@@ -8323,6 +8450,7 @@
                 <w:bCs/>
               </w:rPr>
             </w:r>
+            <w:r/>
           </w:p>
         </w:tc>
         <w:tc>
@@ -8363,6 +8491,7 @@
                 <w:bCs/>
               </w:rPr>
             </w:r>
+            <w:r/>
           </w:p>
         </w:tc>
         <w:tc>
@@ -8403,6 +8532,7 @@
                 <w:bCs/>
               </w:rPr>
             </w:r>
+            <w:r/>
           </w:p>
         </w:tc>
         <w:tc>
@@ -8443,6 +8573,7 @@
                 <w:bCs/>
               </w:rPr>
             </w:r>
+            <w:r/>
           </w:p>
         </w:tc>
         <w:tc>
@@ -8483,6 +8614,7 @@
                 <w:bCs/>
               </w:rPr>
             </w:r>
+            <w:r/>
           </w:p>
         </w:tc>
         <w:tc>
@@ -8523,6 +8655,7 @@
                 <w:bCs/>
               </w:rPr>
             </w:r>
+            <w:r/>
           </w:p>
         </w:tc>
         <w:tc>
@@ -8563,6 +8696,7 @@
                 <w:bCs/>
               </w:rPr>
             </w:r>
+            <w:r/>
           </w:p>
         </w:tc>
         <w:tc>
@@ -8603,6 +8737,7 @@
                 <w:bCs/>
               </w:rPr>
             </w:r>
+            <w:r/>
           </w:p>
         </w:tc>
       </w:tr>
@@ -8648,6 +8783,7 @@
                 <w:bCs/>
               </w:rPr>
             </w:r>
+            <w:r/>
           </w:p>
         </w:tc>
         <w:tc>
@@ -9021,6 +9157,7 @@
                 <w:bCs/>
               </w:rPr>
             </w:r>
+            <w:r/>
           </w:p>
         </w:tc>
         <w:tc>
@@ -9394,6 +9531,7 @@
                 <w:bCs/>
               </w:rPr>
             </w:r>
+            <w:r/>
           </w:p>
         </w:tc>
         <w:tc>
@@ -9767,6 +9905,7 @@
                 <w:bCs/>
               </w:rPr>
             </w:r>
+            <w:r/>
           </w:p>
         </w:tc>
         <w:tc>
@@ -10138,6 +10277,7 @@
                 <w:bCs/>
               </w:rPr>
             </w:r>
+            <w:r/>
           </w:p>
         </w:tc>
         <w:tc>
@@ -10511,6 +10651,7 @@
                 <w:bCs/>
               </w:rPr>
             </w:r>
+            <w:r/>
           </w:p>
         </w:tc>
         <w:tc>
@@ -10884,6 +11025,7 @@
                 <w:bCs/>
               </w:rPr>
             </w:r>
+            <w:r/>
           </w:p>
         </w:tc>
         <w:tc>
@@ -11257,6 +11399,7 @@
                 <w:bCs/>
               </w:rPr>
             </w:r>
+            <w:r/>
           </w:p>
         </w:tc>
         <w:tc>
@@ -11630,6 +11773,7 @@
                 <w:bCs/>
               </w:rPr>
             </w:r>
+            <w:r/>
           </w:p>
         </w:tc>
         <w:tc>
@@ -12003,6 +12147,7 @@
                 <w:bCs/>
               </w:rPr>
             </w:r>
+            <w:r/>
           </w:p>
         </w:tc>
         <w:tc>
@@ -12376,6 +12521,7 @@
                 <w:bCs/>
               </w:rPr>
             </w:r>
+            <w:r/>
           </w:p>
         </w:tc>
         <w:tc>
@@ -12749,6 +12895,7 @@
                 <w:bCs/>
               </w:rPr>
             </w:r>
+            <w:r/>
           </w:p>
         </w:tc>
         <w:tc>
@@ -13122,6 +13269,7 @@
                 <w:bCs/>
               </w:rPr>
             </w:r>
+            <w:r/>
           </w:p>
         </w:tc>
         <w:tc>
@@ -13518,6 +13666,7 @@
                 <w:color w:val="ff0000"/>
               </w:rPr>
             </w:r>
+            <w:r/>
           </w:p>
         </w:tc>
         <w:tc>
@@ -13586,6 +13735,7 @@
                 <w:color w:val="ff0000"/>
               </w:rPr>
             </w:r>
+            <w:r/>
           </w:p>
         </w:tc>
         <w:tc>
@@ -13654,6 +13804,7 @@
                 <w:color w:val="ff0000"/>
               </w:rPr>
             </w:r>
+            <w:r/>
           </w:p>
         </w:tc>
         <w:tc>
@@ -13722,6 +13873,7 @@
                 <w:color w:val="ff0000"/>
               </w:rPr>
             </w:r>
+            <w:r/>
           </w:p>
         </w:tc>
         <w:tc>
@@ -14744,6 +14896,7 @@
                 <w:color w:val="ff0000"/>
               </w:rPr>
             </w:r>
+            <w:r/>
           </w:p>
         </w:tc>
       </w:tr>
@@ -16217,6 +16370,7 @@
                 <w:color w:val="ff0000"/>
               </w:rPr>
             </w:r>
+            <w:r/>
           </w:p>
         </w:tc>
       </w:tr>
@@ -16958,6 +17112,7 @@
                 <w:color w:val="ff0000"/>
               </w:rPr>
             </w:r>
+            <w:r/>
           </w:p>
         </w:tc>
       </w:tr>
@@ -30500,7 +30655,6 @@
       <w:pPr>
         <w:spacing w:after="0" w:line="240" w:lineRule="auto"/>
       </w:pPr>
-      <w:r/>
       <w:r>
         <w:separator/>
       </w:r>
@@ -30512,7 +30666,6 @@
       <w:pPr>
         <w:spacing w:after="0" w:line="240" w:lineRule="auto"/>
       </w:pPr>
-      <w:r/>
       <w:r>
         <w:continuationSeparator/>
       </w:r>
@@ -30546,7 +30699,6 @@
       <w:pPr>
         <w:spacing w:after="0" w:line="240" w:lineRule="auto"/>
       </w:pPr>
-      <w:r/>
       <w:r>
         <w:separator/>
       </w:r>
@@ -30558,7 +30710,6 @@
       <w:pPr>
         <w:spacing w:after="0" w:line="240" w:lineRule="auto"/>
       </w:pPr>
-      <w:r/>
       <w:r>
         <w:continuationSeparator/>
       </w:r>
@@ -30754,27 +30905,27 @@
     <w:lsdException w:name="Bibliography" w:uiPriority="37"/>
     <w:lsdException w:name="TOC Heading" w:uiPriority="39" w:qFormat="1"/>
   </w:latentStyles>
-  <w:style w:type="paragraph" w:styleId="1234" w:default="1">
+  <w:style w:type="paragraph" w:styleId="1270" w:default="1">
     <w:name w:val="Normal"/>
     <w:qFormat/>
   </w:style>
-  <w:style w:type="character" w:styleId="1235" w:default="1">
+  <w:style w:type="character" w:styleId="1271" w:default="1">
     <w:name w:val="Default Paragraph Font"/>
     <w:uiPriority w:val="1"/>
     <w:semiHidden/>
     <w:unhideWhenUsed/>
   </w:style>
-  <w:style w:type="numbering" w:styleId="1236" w:default="1">
+  <w:style w:type="numbering" w:styleId="1272" w:default="1">
     <w:name w:val="No List"/>
     <w:uiPriority w:val="99"/>
     <w:semiHidden/>
     <w:unhideWhenUsed/>
   </w:style>
-  <w:style w:type="paragraph" w:styleId="1237">
+  <w:style w:type="paragraph" w:styleId="1273">
     <w:name w:val="Heading 1"/>
-    <w:basedOn w:val="1234"/>
-    <w:next w:val="1234"/>
-    <w:link w:val="1238"/>
+    <w:basedOn w:val="1270"/>
+    <w:next w:val="1270"/>
+    <w:link w:val="1274"/>
     <w:uiPriority w:val="9"/>
     <w:qFormat/>
     <w:pPr>
@@ -30789,10 +30940,10 @@
       <w:szCs w:val="40"/>
     </w:rPr>
   </w:style>
-  <w:style w:type="character" w:styleId="1238">
+  <w:style w:type="character" w:styleId="1274">
     <w:name w:val="Heading 1 Char"/>
-    <w:basedOn w:val="1235"/>
-    <w:link w:val="1237"/>
+    <w:basedOn w:val="1271"/>
+    <w:link w:val="1273"/>
     <w:uiPriority w:val="9"/>
     <w:rPr>
       <w:rFonts w:ascii="Arial" w:hAnsi="Arial" w:eastAsia="Arial" w:cs="Arial"/>
@@ -30800,11 +30951,11 @@
       <w:szCs w:val="40"/>
     </w:rPr>
   </w:style>
-  <w:style w:type="paragraph" w:styleId="1239">
+  <w:style w:type="paragraph" w:styleId="1275">
     <w:name w:val="Heading 2"/>
-    <w:basedOn w:val="1234"/>
-    <w:next w:val="1234"/>
-    <w:link w:val="1240"/>
+    <w:basedOn w:val="1270"/>
+    <w:next w:val="1270"/>
+    <w:link w:val="1276"/>
     <w:uiPriority w:val="9"/>
     <w:unhideWhenUsed/>
     <w:qFormat/>
@@ -30819,21 +30970,21 @@
       <w:sz w:val="34"/>
     </w:rPr>
   </w:style>
-  <w:style w:type="character" w:styleId="1240">
+  <w:style w:type="character" w:styleId="1276">
     <w:name w:val="Heading 2 Char"/>
-    <w:basedOn w:val="1235"/>
-    <w:link w:val="1239"/>
+    <w:basedOn w:val="1271"/>
+    <w:link w:val="1275"/>
     <w:uiPriority w:val="9"/>
     <w:rPr>
       <w:rFonts w:ascii="Arial" w:hAnsi="Arial" w:eastAsia="Arial" w:cs="Arial"/>
       <w:sz w:val="34"/>
     </w:rPr>
   </w:style>
-  <w:style w:type="paragraph" w:styleId="1241">
+  <w:style w:type="paragraph" w:styleId="1277">
     <w:name w:val="Heading 3"/>
-    <w:basedOn w:val="1234"/>
-    <w:next w:val="1234"/>
-    <w:link w:val="1242"/>
+    <w:basedOn w:val="1270"/>
+    <w:next w:val="1270"/>
+    <w:link w:val="1278"/>
     <w:uiPriority w:val="9"/>
     <w:unhideWhenUsed/>
     <w:qFormat/>
@@ -30849,10 +31000,10 @@
       <w:szCs w:val="30"/>
     </w:rPr>
   </w:style>
-  <w:style w:type="character" w:styleId="1242">
+  <w:style w:type="character" w:styleId="1278">
     <w:name w:val="Heading 3 Char"/>
-    <w:basedOn w:val="1235"/>
-    <w:link w:val="1241"/>
+    <w:basedOn w:val="1271"/>
+    <w:link w:val="1277"/>
     <w:uiPriority w:val="9"/>
     <w:rPr>
       <w:rFonts w:ascii="Arial" w:hAnsi="Arial" w:eastAsia="Arial" w:cs="Arial"/>
@@ -30860,11 +31011,11 @@
       <w:szCs w:val="30"/>
     </w:rPr>
   </w:style>
-  <w:style w:type="paragraph" w:styleId="1243">
+  <w:style w:type="paragraph" w:styleId="1279">
     <w:name w:val="Heading 4"/>
-    <w:basedOn w:val="1234"/>
-    <w:next w:val="1234"/>
-    <w:link w:val="1244"/>
+    <w:basedOn w:val="1270"/>
+    <w:next w:val="1270"/>
+    <w:link w:val="1280"/>
     <w:uiPriority w:val="9"/>
     <w:unhideWhenUsed/>
     <w:qFormat/>
@@ -30882,10 +31033,10 @@
       <w:szCs w:val="26"/>
     </w:rPr>
   </w:style>
-  <w:style w:type="character" w:styleId="1244">
+  <w:style w:type="character" w:styleId="1280">
     <w:name w:val="Heading 4 Char"/>
-    <w:basedOn w:val="1235"/>
-    <w:link w:val="1243"/>
+    <w:basedOn w:val="1271"/>
+    <w:link w:val="1279"/>
     <w:uiPriority w:val="9"/>
     <w:rPr>
       <w:rFonts w:ascii="Arial" w:hAnsi="Arial" w:eastAsia="Arial" w:cs="Arial"/>
@@ -30895,11 +31046,11 @@
       <w:szCs w:val="26"/>
     </w:rPr>
   </w:style>
-  <w:style w:type="paragraph" w:styleId="1245">
+  <w:style w:type="paragraph" w:styleId="1281">
     <w:name w:val="Heading 5"/>
-    <w:basedOn w:val="1234"/>
-    <w:next w:val="1234"/>
-    <w:link w:val="1246"/>
+    <w:basedOn w:val="1270"/>
+    <w:next w:val="1270"/>
+    <w:link w:val="1282"/>
     <w:uiPriority w:val="9"/>
     <w:unhideWhenUsed/>
     <w:qFormat/>
@@ -30917,10 +31068,10 @@
       <w:szCs w:val="24"/>
     </w:rPr>
   </w:style>
-  <w:style w:type="character" w:styleId="1246">
+  <w:style w:type="character" w:styleId="1282">
     <w:name w:val="Heading 5 Char"/>
-    <w:basedOn w:val="1235"/>
-    <w:link w:val="1245"/>
+    <w:basedOn w:val="1271"/>
+    <w:link w:val="1281"/>
     <w:uiPriority w:val="9"/>
     <w:rPr>
       <w:rFonts w:ascii="Arial" w:hAnsi="Arial" w:eastAsia="Arial" w:cs="Arial"/>
@@ -30930,11 +31081,11 @@
       <w:szCs w:val="24"/>
     </w:rPr>
   </w:style>
-  <w:style w:type="paragraph" w:styleId="1247">
+  <w:style w:type="paragraph" w:styleId="1283">
     <w:name w:val="Heading 6"/>
-    <w:basedOn w:val="1234"/>
-    <w:next w:val="1234"/>
-    <w:link w:val="1248"/>
+    <w:basedOn w:val="1270"/>
+    <w:next w:val="1270"/>
+    <w:link w:val="1284"/>
     <w:uiPriority w:val="9"/>
     <w:unhideWhenUsed/>
     <w:qFormat/>
@@ -30952,10 +31103,10 @@
       <w:szCs w:val="22"/>
     </w:rPr>
   </w:style>
-  <w:style w:type="character" w:styleId="1248">
+  <w:style w:type="character" w:styleId="1284">
     <w:name w:val="Heading 6 Char"/>
-    <w:basedOn w:val="1235"/>
-    <w:link w:val="1247"/>
+    <w:basedOn w:val="1271"/>
+    <w:link w:val="1283"/>
     <w:uiPriority w:val="9"/>
     <w:rPr>
       <w:rFonts w:ascii="Arial" w:hAnsi="Arial" w:eastAsia="Arial" w:cs="Arial"/>
@@ -30965,11 +31116,11 @@
       <w:szCs w:val="22"/>
     </w:rPr>
   </w:style>
-  <w:style w:type="paragraph" w:styleId="1249">
+  <w:style w:type="paragraph" w:styleId="1285">
     <w:name w:val="Heading 7"/>
-    <w:basedOn w:val="1234"/>
-    <w:next w:val="1234"/>
-    <w:link w:val="1250"/>
+    <w:basedOn w:val="1270"/>
+    <w:next w:val="1270"/>
+    <w:link w:val="1286"/>
     <w:uiPriority w:val="9"/>
     <w:unhideWhenUsed/>
     <w:qFormat/>
@@ -30989,10 +31140,10 @@
       <w:szCs w:val="22"/>
     </w:rPr>
   </w:style>
-  <w:style w:type="character" w:styleId="1250">
+  <w:style w:type="character" w:styleId="1286">
     <w:name w:val="Heading 7 Char"/>
-    <w:basedOn w:val="1235"/>
-    <w:link w:val="1249"/>
+    <w:basedOn w:val="1271"/>
+    <w:link w:val="1285"/>
     <w:uiPriority w:val="9"/>
     <w:rPr>
       <w:rFonts w:ascii="Arial" w:hAnsi="Arial" w:eastAsia="Arial" w:cs="Arial"/>
@@ -31004,11 +31155,11 @@
       <w:szCs w:val="22"/>
     </w:rPr>
   </w:style>
-  <w:style w:type="paragraph" w:styleId="1251">
+  <w:style w:type="paragraph" w:styleId="1287">
     <w:name w:val="Heading 8"/>
-    <w:basedOn w:val="1234"/>
-    <w:next w:val="1234"/>
-    <w:link w:val="1252"/>
+    <w:basedOn w:val="1270"/>
+    <w:next w:val="1270"/>
+    <w:link w:val="1288"/>
     <w:uiPriority w:val="9"/>
     <w:unhideWhenUsed/>
     <w:qFormat/>
@@ -31026,10 +31177,10 @@
       <w:szCs w:val="22"/>
     </w:rPr>
   </w:style>
-  <w:style w:type="character" w:styleId="1252">
+  <w:style w:type="character" w:styleId="1288">
     <w:name w:val="Heading 8 Char"/>
-    <w:basedOn w:val="1235"/>
-    <w:link w:val="1251"/>
+    <w:basedOn w:val="1271"/>
+    <w:link w:val="1287"/>
     <w:uiPriority w:val="9"/>
     <w:rPr>
       <w:rFonts w:ascii="Arial" w:hAnsi="Arial" w:eastAsia="Arial" w:cs="Arial"/>
@@ -31039,11 +31190,11 @@
       <w:szCs w:val="22"/>
     </w:rPr>
   </w:style>
-  <w:style w:type="paragraph" w:styleId="1253">
+  <w:style w:type="paragraph" w:styleId="1289">
     <w:name w:val="Heading 9"/>
-    <w:basedOn w:val="1234"/>
-    <w:next w:val="1234"/>
-    <w:link w:val="1254"/>
+    <w:basedOn w:val="1270"/>
+    <w:next w:val="1270"/>
+    <w:link w:val="1290"/>
     <w:uiPriority w:val="9"/>
     <w:unhideWhenUsed/>
     <w:qFormat/>
@@ -31061,10 +31212,10 @@
       <w:szCs w:val="21"/>
     </w:rPr>
   </w:style>
-  <w:style w:type="character" w:styleId="1254">
+  <w:style w:type="character" w:styleId="1290">
     <w:name w:val="Heading 9 Char"/>
-    <w:basedOn w:val="1235"/>
-    <w:link w:val="1253"/>
+    <w:basedOn w:val="1271"/>
+    <w:link w:val="1289"/>
     <w:uiPriority w:val="9"/>
     <w:rPr>
       <w:rFonts w:ascii="Arial" w:hAnsi="Arial" w:eastAsia="Arial" w:cs="Arial"/>
@@ -31074,9 +31225,9 @@
       <w:szCs w:val="21"/>
     </w:rPr>
   </w:style>
-  <w:style w:type="paragraph" w:styleId="1255">
+  <w:style w:type="paragraph" w:styleId="1291">
     <w:name w:val="List Paragraph"/>
-    <w:basedOn w:val="1234"/>
+    <w:basedOn w:val="1270"/>
     <w:uiPriority w:val="34"/>
     <w:qFormat/>
     <w:pPr>
@@ -31084,7 +31235,7 @@
       <w:ind w:left="720"/>
     </w:pPr>
   </w:style>
-  <w:style w:type="table" w:styleId="1256" w:default="1">
+  <w:style w:type="table" w:styleId="1292" w:default="1">
     <w:name w:val="Normal Table"/>
     <w:uiPriority w:val="99"/>
     <w:semiHidden/>
@@ -31099,7 +31250,7 @@
       </w:tblCellMar>
     </w:tblPr>
   </w:style>
-  <w:style w:type="paragraph" w:styleId="1257">
+  <w:style w:type="paragraph" w:styleId="1293">
     <w:name w:val="No Spacing"/>
     <w:uiPriority w:val="1"/>
     <w:qFormat/>
@@ -31107,11 +31258,11 @@
       <w:spacing w:before="0" w:after="0" w:line="240" w:lineRule="auto"/>
     </w:pPr>
   </w:style>
-  <w:style w:type="paragraph" w:styleId="1258">
+  <w:style w:type="paragraph" w:styleId="1294">
     <w:name w:val="Title"/>
-    <w:basedOn w:val="1234"/>
-    <w:next w:val="1234"/>
-    <w:link w:val="1259"/>
+    <w:basedOn w:val="1270"/>
+    <w:next w:val="1270"/>
+    <w:link w:val="1295"/>
     <w:uiPriority w:val="10"/>
     <w:qFormat/>
     <w:pPr>
@@ -31123,21 +31274,21 @@
       <w:szCs w:val="48"/>
     </w:rPr>
   </w:style>
-  <w:style w:type="character" w:styleId="1259">
+  <w:style w:type="character" w:styleId="1295">
     <w:name w:val="Title Char"/>
-    <w:basedOn w:val="1235"/>
-    <w:link w:val="1258"/>
+    <w:basedOn w:val="1271"/>
+    <w:link w:val="1294"/>
     <w:uiPriority w:val="10"/>
     <w:rPr>
       <w:sz w:val="48"/>
       <w:szCs w:val="48"/>
     </w:rPr>
   </w:style>
-  <w:style w:type="paragraph" w:styleId="1260">
+  <w:style w:type="paragraph" w:styleId="1296">
     <w:name w:val="Subtitle"/>
-    <w:basedOn w:val="1234"/>
-    <w:next w:val="1234"/>
-    <w:link w:val="1261"/>
+    <w:basedOn w:val="1270"/>
+    <w:next w:val="1270"/>
+    <w:link w:val="1297"/>
     <w:uiPriority w:val="11"/>
     <w:qFormat/>
     <w:pPr>
@@ -31148,21 +31299,21 @@
       <w:szCs w:val="24"/>
     </w:rPr>
   </w:style>
-  <w:style w:type="character" w:styleId="1261">
+  <w:style w:type="character" w:styleId="1297">
     <w:name w:val="Subtitle Char"/>
-    <w:basedOn w:val="1235"/>
-    <w:link w:val="1260"/>
+    <w:basedOn w:val="1271"/>
+    <w:link w:val="1296"/>
     <w:uiPriority w:val="11"/>
     <w:rPr>
       <w:sz w:val="24"/>
       <w:szCs w:val="24"/>
     </w:rPr>
   </w:style>
-  <w:style w:type="paragraph" w:styleId="1262">
+  <w:style w:type="paragraph" w:styleId="1298">
     <w:name w:val="Quote"/>
-    <w:basedOn w:val="1234"/>
-    <w:next w:val="1234"/>
-    <w:link w:val="1263"/>
+    <w:basedOn w:val="1270"/>
+    <w:next w:val="1270"/>
+    <w:link w:val="1299"/>
     <w:uiPriority w:val="29"/>
     <w:qFormat/>
     <w:pPr>
@@ -31172,19 +31323,19 @@
       <w:i/>
     </w:rPr>
   </w:style>
-  <w:style w:type="character" w:styleId="1263">
+  <w:style w:type="character" w:styleId="1299">
     <w:name w:val="Quote Char"/>
-    <w:link w:val="1262"/>
+    <w:link w:val="1298"/>
     <w:uiPriority w:val="29"/>
     <w:rPr>
       <w:i/>
     </w:rPr>
   </w:style>
-  <w:style w:type="paragraph" w:styleId="1264">
+  <w:style w:type="paragraph" w:styleId="1300">
     <w:name w:val="Intense Quote"/>
-    <w:basedOn w:val="1234"/>
-    <w:next w:val="1234"/>
-    <w:link w:val="1265"/>
+    <w:basedOn w:val="1270"/>
+    <w:next w:val="1270"/>
+    <w:link w:val="1301"/>
     <w:uiPriority w:val="30"/>
     <w:qFormat/>
     <w:pPr>
@@ -31202,18 +31353,18 @@
       <w:i/>
     </w:rPr>
   </w:style>
-  <w:style w:type="character" w:styleId="1265">
+  <w:style w:type="character" w:styleId="1301">
     <w:name w:val="Intense Quote Char"/>
-    <w:link w:val="1264"/>
+    <w:link w:val="1300"/>
     <w:uiPriority w:val="30"/>
     <w:rPr>
       <w:i/>
     </w:rPr>
   </w:style>
-  <w:style w:type="paragraph" w:styleId="1266">
+  <w:style w:type="paragraph" w:styleId="1302">
     <w:name w:val="Header"/>
-    <w:basedOn w:val="1234"/>
-    <w:link w:val="1267"/>
+    <w:basedOn w:val="1270"/>
+    <w:link w:val="1303"/>
     <w:uiPriority w:val="99"/>
     <w:unhideWhenUsed/>
     <w:pPr>
@@ -31224,16 +31375,16 @@
       </w:tabs>
     </w:pPr>
   </w:style>
-  <w:style w:type="character" w:styleId="1267">
+  <w:style w:type="character" w:styleId="1303">
     <w:name w:val="Header Char"/>
-    <w:basedOn w:val="1235"/>
-    <w:link w:val="1266"/>
+    <w:basedOn w:val="1271"/>
+    <w:link w:val="1302"/>
     <w:uiPriority w:val="99"/>
   </w:style>
-  <w:style w:type="paragraph" w:styleId="1268">
+  <w:style w:type="paragraph" w:styleId="1304">
     <w:name w:val="Footer"/>
-    <w:basedOn w:val="1234"/>
-    <w:link w:val="1271"/>
+    <w:basedOn w:val="1270"/>
+    <w:link w:val="1307"/>
     <w:uiPriority w:val="99"/>
     <w:unhideWhenUsed/>
     <w:pPr>
@@ -31244,16 +31395,16 @@
       </w:tabs>
     </w:pPr>
   </w:style>
-  <w:style w:type="character" w:styleId="1269">
+  <w:style w:type="character" w:styleId="1305">
     <w:name w:val="Footer Char"/>
-    <w:basedOn w:val="1235"/>
-    <w:link w:val="1268"/>
+    <w:basedOn w:val="1271"/>
+    <w:link w:val="1304"/>
     <w:uiPriority w:val="99"/>
   </w:style>
-  <w:style w:type="paragraph" w:styleId="1270">
+  <w:style w:type="paragraph" w:styleId="1306">
     <w:name w:val="Caption"/>
-    <w:basedOn w:val="1234"/>
-    <w:next w:val="1234"/>
+    <w:basedOn w:val="1270"/>
+    <w:next w:val="1270"/>
     <w:uiPriority w:val="35"/>
     <w:semiHidden/>
     <w:unhideWhenUsed/>
@@ -31269,15 +31420,15 @@
       <w:szCs w:val="18"/>
     </w:rPr>
   </w:style>
-  <w:style w:type="character" w:styleId="1271">
+  <w:style w:type="character" w:styleId="1307">
     <w:name w:val="Caption Char"/>
-    <w:basedOn w:val="1270"/>
-    <w:link w:val="1268"/>
+    <w:basedOn w:val="1306"/>
+    <w:link w:val="1304"/>
     <w:uiPriority w:val="99"/>
   </w:style>
-  <w:style w:type="table" w:styleId="1272">
+  <w:style w:type="table" w:styleId="1308">
     <w:name w:val="Table Grid"/>
-    <w:basedOn w:val="1256"/>
+    <w:basedOn w:val="1292"/>
     <w:uiPriority w:val="59"/>
     <w:pPr>
       <w:spacing w:after="0" w:line="240" w:lineRule="auto"/>
@@ -31300,9 +31451,9 @@
       </w:tblCellMar>
     </w:tblPr>
   </w:style>
-  <w:style w:type="table" w:styleId="1273">
+  <w:style w:type="table" w:styleId="1309">
     <w:name w:val="Table Grid Light"/>
-    <w:basedOn w:val="1256"/>
+    <w:basedOn w:val="1292"/>
     <w:uiPriority w:val="59"/>
     <w:pPr>
       <w:spacing w:after="0" w:line="240" w:lineRule="auto"/>
@@ -31325,9 +31476,9 @@
       </w:tblCellMar>
     </w:tblPr>
   </w:style>
-  <w:style w:type="table" w:styleId="1274">
+  <w:style w:type="table" w:styleId="1310">
     <w:name w:val="Plain Table 1"/>
-    <w:basedOn w:val="1256"/>
+    <w:basedOn w:val="1292"/>
     <w:uiPriority w:val="59"/>
     <w:pPr>
       <w:spacing w:after="0" w:line="240" w:lineRule="auto"/>
@@ -31392,9 +31543,9 @@
       </w:rPr>
     </w:tblStylePr>
   </w:style>
-  <w:style w:type="table" w:styleId="1275">
+  <w:style w:type="table" w:styleId="1311">
     <w:name w:val="Plain Table 2"/>
-    <w:basedOn w:val="1256"/>
+    <w:basedOn w:val="1292"/>
     <w:uiPriority w:val="59"/>
     <w:pPr>
       <w:spacing w:after="0" w:line="240" w:lineRule="auto"/>
@@ -31477,9 +31628,9 @@
       </w:rPr>
     </w:tblStylePr>
   </w:style>
-  <w:style w:type="table" w:styleId="1276">
+  <w:style w:type="table" w:styleId="1312">
     <w:name w:val="Plain Table 3"/>
-    <w:basedOn w:val="1256"/>
+    <w:basedOn w:val="1292"/>
     <w:uiPriority w:val="99"/>
     <w:pPr>
       <w:spacing w:after="0" w:line="240" w:lineRule="auto"/>
@@ -31554,9 +31705,9 @@
       </w:rPr>
     </w:tblStylePr>
   </w:style>
-  <w:style w:type="table" w:styleId="1277">
+  <w:style w:type="table" w:styleId="1313">
     <w:name w:val="Plain Table 4"/>
-    <w:basedOn w:val="1256"/>
+    <w:basedOn w:val="1292"/>
     <w:uiPriority w:val="99"/>
     <w:pPr>
       <w:spacing w:after="0" w:line="240" w:lineRule="auto"/>
@@ -31611,9 +31762,9 @@
       </w:rPr>
     </w:tblStylePr>
   </w:style>
-  <w:style w:type="table" w:styleId="1278">
+  <w:style w:type="table" w:styleId="1314">
     <w:name w:val="Plain Table 5"/>
-    <w:basedOn w:val="1256"/>
+    <w:basedOn w:val="1292"/>
     <w:uiPriority w:val="99"/>
     <w:pPr>
       <w:spacing w:after="0" w:line="240" w:lineRule="auto"/>
@@ -31699,9 +31850,9 @@
       </w:tcPr>
     </w:tblStylePr>
   </w:style>
-  <w:style w:type="table" w:styleId="1279">
+  <w:style w:type="table" w:styleId="1315">
     <w:name w:val="Grid Table 1 Light"/>
-    <w:basedOn w:val="1256"/>
+    <w:basedOn w:val="1292"/>
     <w:uiPriority w:val="99"/>
     <w:pPr>
       <w:spacing w:after="0" w:line="240" w:lineRule="auto"/>
@@ -31764,9 +31915,9 @@
       </w:rPr>
     </w:tblStylePr>
   </w:style>
-  <w:style w:type="table" w:styleId="1280">
+  <w:style w:type="table" w:styleId="1316">
     <w:name w:val="Grid Table 1 Light - Accent 1"/>
-    <w:basedOn w:val="1256"/>
+    <w:basedOn w:val="1292"/>
     <w:uiPriority w:val="99"/>
     <w:pPr>
       <w:spacing w:after="0" w:line="240" w:lineRule="auto"/>
@@ -31829,9 +31980,9 @@
       </w:rPr>
     </w:tblStylePr>
   </w:style>
-  <w:style w:type="table" w:styleId="1281">
+  <w:style w:type="table" w:styleId="1317">
     <w:name w:val="Grid Table 1 Light - Accent 2"/>
-    <w:basedOn w:val="1256"/>
+    <w:basedOn w:val="1292"/>
     <w:uiPriority w:val="99"/>
     <w:pPr>
       <w:spacing w:after="0" w:line="240" w:lineRule="auto"/>
@@ -31894,9 +32045,9 @@
       </w:rPr>
     </w:tblStylePr>
   </w:style>
-  <w:style w:type="table" w:styleId="1282">
+  <w:style w:type="table" w:styleId="1318">
     <w:name w:val="Grid Table 1 Light - Accent 3"/>
-    <w:basedOn w:val="1256"/>
+    <w:basedOn w:val="1292"/>
     <w:uiPriority w:val="99"/>
     <w:pPr>
       <w:spacing w:after="0" w:line="240" w:lineRule="auto"/>
@@ -31959,9 +32110,9 @@
       </w:rPr>
     </w:tblStylePr>
   </w:style>
-  <w:style w:type="table" w:styleId="1283">
+  <w:style w:type="table" w:styleId="1319">
     <w:name w:val="Grid Table 1 Light - Accent 4"/>
-    <w:basedOn w:val="1256"/>
+    <w:basedOn w:val="1292"/>
     <w:uiPriority w:val="99"/>
     <w:pPr>
       <w:spacing w:after="0" w:line="240" w:lineRule="auto"/>
@@ -32024,9 +32175,9 @@
       </w:rPr>
     </w:tblStylePr>
   </w:style>
-  <w:style w:type="table" w:styleId="1284">
+  <w:style w:type="table" w:styleId="1320">
     <w:name w:val="Grid Table 1 Light - Accent 5"/>
-    <w:basedOn w:val="1256"/>
+    <w:basedOn w:val="1292"/>
     <w:uiPriority w:val="99"/>
     <w:pPr>
       <w:spacing w:after="0" w:line="240" w:lineRule="auto"/>
@@ -32089,9 +32240,9 @@
       </w:rPr>
     </w:tblStylePr>
   </w:style>
-  <w:style w:type="table" w:styleId="1285">
+  <w:style w:type="table" w:styleId="1321">
     <w:name w:val="Grid Table 1 Light - Accent 6"/>
-    <w:basedOn w:val="1256"/>
+    <w:basedOn w:val="1292"/>
     <w:uiPriority w:val="99"/>
     <w:pPr>
       <w:spacing w:after="0" w:line="240" w:lineRule="auto"/>
@@ -32154,9 +32305,9 @@
       </w:rPr>
     </w:tblStylePr>
   </w:style>
-  <w:style w:type="table" w:styleId="1286">
+  <w:style w:type="table" w:styleId="1322">
     <w:name w:val="Grid Table 2"/>
-    <w:basedOn w:val="1256"/>
+    <w:basedOn w:val="1292"/>
     <w:uiPriority w:val="99"/>
     <w:pPr>
       <w:spacing w:after="0" w:line="240" w:lineRule="auto"/>
@@ -32234,9 +32385,9 @@
       </w:tcPr>
     </w:tblStylePr>
   </w:style>
-  <w:style w:type="table" w:styleId="1287">
+  <w:style w:type="table" w:styleId="1323">
     <w:name w:val="Grid Table 2 - Accent 1"/>
-    <w:basedOn w:val="1256"/>
+    <w:basedOn w:val="1292"/>
     <w:uiPriority w:val="99"/>
     <w:pPr>
       <w:spacing w:after="0" w:line="240" w:lineRule="auto"/>
@@ -32314,9 +32465,9 @@
       </w:tcPr>
     </w:tblStylePr>
   </w:style>
-  <w:style w:type="table" w:styleId="1288">
+  <w:style w:type="table" w:styleId="1324">
     <w:name w:val="Grid Table 2 - Accent 2"/>
-    <w:basedOn w:val="1256"/>
+    <w:basedOn w:val="1292"/>
     <w:uiPriority w:val="99"/>
     <w:pPr>
       <w:spacing w:after="0" w:line="240" w:lineRule="auto"/>
@@ -32394,9 +32545,9 @@
       </w:tcPr>
     </w:tblStylePr>
   </w:style>
-  <w:style w:type="table" w:styleId="1289">
+  <w:style w:type="table" w:styleId="1325">
     <w:name w:val="Grid Table 2 - Accent 3"/>
-    <w:basedOn w:val="1256"/>
+    <w:basedOn w:val="1292"/>
     <w:uiPriority w:val="99"/>
     <w:pPr>
       <w:spacing w:after="0" w:line="240" w:lineRule="auto"/>
@@ -32474,9 +32625,9 @@
       </w:tcPr>
     </w:tblStylePr>
   </w:style>
-  <w:style w:type="table" w:styleId="1290">
+  <w:style w:type="table" w:styleId="1326">
     <w:name w:val="Grid Table 2 - Accent 4"/>
-    <w:basedOn w:val="1256"/>
+    <w:basedOn w:val="1292"/>
     <w:uiPriority w:val="99"/>
     <w:pPr>
       <w:spacing w:after="0" w:line="240" w:lineRule="auto"/>
@@ -32554,9 +32705,9 @@
       </w:tcPr>
     </w:tblStylePr>
   </w:style>
-  <w:style w:type="table" w:styleId="1291">
+  <w:style w:type="table" w:styleId="1327">
     <w:name w:val="Grid Table 2 - Accent 5"/>
-    <w:basedOn w:val="1256"/>
+    <w:basedOn w:val="1292"/>
     <w:uiPriority w:val="99"/>
     <w:pPr>
       <w:spacing w:after="0" w:line="240" w:lineRule="auto"/>
@@ -32634,9 +32785,9 @@
       </w:tcPr>
     </w:tblStylePr>
   </w:style>
-  <w:style w:type="table" w:styleId="1292">
+  <w:style w:type="table" w:styleId="1328">
     <w:name w:val="Grid Table 2 - Accent 6"/>
-    <w:basedOn w:val="1256"/>
+    <w:basedOn w:val="1292"/>
     <w:uiPriority w:val="99"/>
     <w:pPr>
       <w:spacing w:after="0" w:line="240" w:lineRule="auto"/>
@@ -32714,9 +32865,9 @@
       </w:tcPr>
     </w:tblStylePr>
   </w:style>
-  <w:style w:type="table" w:styleId="1293">
+  <w:style w:type="table" w:styleId="1329">
     <w:name w:val="Grid Table 3"/>
-    <w:basedOn w:val="1256"/>
+    <w:basedOn w:val="1292"/>
     <w:uiPriority w:val="99"/>
     <w:pPr>
       <w:spacing w:after="0" w:line="240" w:lineRule="auto"/>
@@ -32815,9 +32966,9 @@
       </w:tcPr>
     </w:tblStylePr>
   </w:style>
-  <w:style w:type="table" w:styleId="1294">
+  <w:style w:type="table" w:styleId="1330">
     <w:name w:val="Grid Table 3 - Accent 1"/>
-    <w:basedOn w:val="1256"/>
+    <w:basedOn w:val="1292"/>
     <w:uiPriority w:val="99"/>
     <w:pPr>
       <w:spacing w:after="0" w:line="240" w:lineRule="auto"/>
@@ -32916,9 +33067,9 @@
       </w:tcPr>
     </w:tblStylePr>
   </w:style>
-  <w:style w:type="table" w:styleId="1295">
+  <w:style w:type="table" w:styleId="1331">
     <w:name w:val="Grid Table 3 - Accent 2"/>
-    <w:basedOn w:val="1256"/>
+    <w:basedOn w:val="1292"/>
     <w:uiPriority w:val="99"/>
     <w:pPr>
       <w:spacing w:after="0" w:line="240" w:lineRule="auto"/>
@@ -33017,9 +33168,9 @@
       </w:tcPr>
     </w:tblStylePr>
   </w:style>
-  <w:style w:type="table" w:styleId="1296">
+  <w:style w:type="table" w:styleId="1332">
     <w:name w:val="Grid Table 3 - Accent 3"/>
-    <w:basedOn w:val="1256"/>
+    <w:basedOn w:val="1292"/>
     <w:uiPriority w:val="99"/>
     <w:pPr>
       <w:spacing w:after="0" w:line="240" w:lineRule="auto"/>
@@ -33118,9 +33269,9 @@
       </w:tcPr>
     </w:tblStylePr>
   </w:style>
-  <w:style w:type="table" w:styleId="1297">
+  <w:style w:type="table" w:styleId="1333">
     <w:name w:val="Grid Table 3 - Accent 4"/>
-    <w:basedOn w:val="1256"/>
+    <w:basedOn w:val="1292"/>
     <w:uiPriority w:val="99"/>
     <w:pPr>
       <w:spacing w:after="0" w:line="240" w:lineRule="auto"/>
@@ -33219,9 +33370,9 @@
       </w:tcPr>
     </w:tblStylePr>
   </w:style>
-  <w:style w:type="table" w:styleId="1298">
+  <w:style w:type="table" w:styleId="1334">
     <w:name w:val="Grid Table 3 - Accent 5"/>
-    <w:basedOn w:val="1256"/>
+    <w:basedOn w:val="1292"/>
     <w:uiPriority w:val="99"/>
     <w:pPr>
       <w:spacing w:after="0" w:line="240" w:lineRule="auto"/>
@@ -33320,9 +33471,9 @@
       </w:tcPr>
     </w:tblStylePr>
   </w:style>
-  <w:style w:type="table" w:styleId="1299">
+  <w:style w:type="table" w:styleId="1335">
     <w:name w:val="Grid Table 3 - Accent 6"/>
-    <w:basedOn w:val="1256"/>
+    <w:basedOn w:val="1292"/>
     <w:uiPriority w:val="99"/>
     <w:pPr>
       <w:spacing w:after="0" w:line="240" w:lineRule="auto"/>
@@ -33421,9 +33572,9 @@
       </w:tcPr>
     </w:tblStylePr>
   </w:style>
-  <w:style w:type="table" w:styleId="1300">
+  <w:style w:type="table" w:styleId="1336">
     <w:name w:val="Grid Table 4"/>
-    <w:basedOn w:val="1256"/>
+    <w:basedOn w:val="1292"/>
     <w:uiPriority w:val="59"/>
     <w:pPr>
       <w:spacing w:after="0" w:line="240" w:lineRule="auto"/>
@@ -33502,9 +33653,9 @@
       </w:tcPr>
     </w:tblStylePr>
   </w:style>
-  <w:style w:type="table" w:styleId="1301">
+  <w:style w:type="table" w:styleId="1337">
     <w:name w:val="Grid Table 4 - Accent 1"/>
-    <w:basedOn w:val="1256"/>
+    <w:basedOn w:val="1292"/>
     <w:uiPriority w:val="59"/>
     <w:pPr>
       <w:spacing w:after="0" w:line="240" w:lineRule="auto"/>
@@ -33583,9 +33734,9 @@
       </w:tcPr>
     </w:tblStylePr>
   </w:style>
-  <w:style w:type="table" w:styleId="1302">
+  <w:style w:type="table" w:styleId="1338">
     <w:name w:val="Grid Table 4 - Accent 2"/>
-    <w:basedOn w:val="1256"/>
+    <w:basedOn w:val="1292"/>
     <w:uiPriority w:val="59"/>
     <w:pPr>
       <w:spacing w:after="0" w:line="240" w:lineRule="auto"/>
@@ -33664,9 +33815,9 @@
       </w:tcPr>
     </w:tblStylePr>
   </w:style>
-  <w:style w:type="table" w:styleId="1303">
+  <w:style w:type="table" w:styleId="1339">
     <w:name w:val="Grid Table 4 - Accent 3"/>
-    <w:basedOn w:val="1256"/>
+    <w:basedOn w:val="1292"/>
     <w:uiPriority w:val="59"/>
     <w:pPr>
       <w:spacing w:after="0" w:line="240" w:lineRule="auto"/>
@@ -33745,9 +33896,9 @@
       </w:tcPr>
     </w:tblStylePr>
   </w:style>
-  <w:style w:type="table" w:styleId="1304">
+  <w:style w:type="table" w:styleId="1340">
     <w:name w:val="Grid Table 4 - Accent 4"/>
-    <w:basedOn w:val="1256"/>
+    <w:basedOn w:val="1292"/>
     <w:uiPriority w:val="59"/>
     <w:pPr>
       <w:spacing w:after="0" w:line="240" w:lineRule="auto"/>
@@ -33826,9 +33977,9 @@
       </w:tcPr>
     </w:tblStylePr>
   </w:style>
-  <w:style w:type="table" w:styleId="1305">
+  <w:style w:type="table" w:styleId="1341">
     <w:name w:val="Grid Table 4 - Accent 5"/>
-    <w:basedOn w:val="1256"/>
+    <w:basedOn w:val="1292"/>
     <w:uiPriority w:val="59"/>
     <w:pPr>
       <w:spacing w:after="0" w:line="240" w:lineRule="auto"/>
@@ -33907,9 +34058,9 @@
       </w:tcPr>
     </w:tblStylePr>
   </w:style>
-  <w:style w:type="table" w:styleId="1306">
+  <w:style w:type="table" w:styleId="1342">
     <w:name w:val="Grid Table 4 - Accent 6"/>
-    <w:basedOn w:val="1256"/>
+    <w:basedOn w:val="1292"/>
     <w:uiPriority w:val="59"/>
     <w:pPr>
       <w:spacing w:after="0" w:line="240" w:lineRule="auto"/>
@@ -33988,9 +34139,9 @@
       </w:tcPr>
     </w:tblStylePr>
   </w:style>
-  <w:style w:type="table" w:styleId="1307">
+  <w:style w:type="table" w:styleId="1343">
     <w:name w:val="Grid Table 5 Dark"/>
-    <w:basedOn w:val="1256"/>
+    <w:basedOn w:val="1292"/>
     <w:uiPriority w:val="99"/>
     <w:pPr>
       <w:spacing w:after="0" w:line="240" w:lineRule="auto"/>
@@ -34067,9 +34218,9 @@
       </w:tcPr>
     </w:tblStylePr>
   </w:style>
-  <w:style w:type="table" w:styleId="1308">
+  <w:style w:type="table" w:styleId="1344">
     <w:name w:val="Grid Table 5 Dark- Accent 1"/>
-    <w:basedOn w:val="1256"/>
+    <w:basedOn w:val="1292"/>
     <w:uiPriority w:val="99"/>
     <w:pPr>
       <w:spacing w:after="0" w:line="240" w:lineRule="auto"/>
@@ -34146,9 +34297,9 @@
       </w:tcPr>
     </w:tblStylePr>
   </w:style>
-  <w:style w:type="table" w:styleId="1309">
+  <w:style w:type="table" w:styleId="1345">
     <w:name w:val="Grid Table 5 Dark - Accent 2"/>
-    <w:basedOn w:val="1256"/>
+    <w:basedOn w:val="1292"/>
     <w:uiPriority w:val="99"/>
     <w:pPr>
       <w:spacing w:after="0" w:line="240" w:lineRule="auto"/>
@@ -34225,9 +34376,9 @@
       </w:tcPr>
     </w:tblStylePr>
   </w:style>
-  <w:style w:type="table" w:styleId="1310">
+  <w:style w:type="table" w:styleId="1346">
     <w:name w:val="Grid Table 5 Dark - Accent 3"/>
-    <w:basedOn w:val="1256"/>
+    <w:basedOn w:val="1292"/>
     <w:uiPriority w:val="99"/>
     <w:pPr>
       <w:spacing w:after="0" w:line="240" w:lineRule="auto"/>
@@ -34304,9 +34455,9 @@
       </w:tcPr>
     </w:tblStylePr>
   </w:style>
-  <w:style w:type="table" w:styleId="1311">
+  <w:style w:type="table" w:styleId="1347">
     <w:name w:val="Grid Table 5 Dark- Accent 4"/>
-    <w:basedOn w:val="1256"/>
+    <w:basedOn w:val="1292"/>
     <w:uiPriority w:val="99"/>
     <w:pPr>
       <w:spacing w:after="0" w:line="240" w:lineRule="auto"/>
@@ -34383,9 +34534,9 @@
       </w:tcPr>
     </w:tblStylePr>
   </w:style>
-  <w:style w:type="table" w:styleId="1312">
+  <w:style w:type="table" w:styleId="1348">
     <w:name w:val="Grid Table 5 Dark - Accent 5"/>
-    <w:basedOn w:val="1256"/>
+    <w:basedOn w:val="1292"/>
     <w:uiPriority w:val="99"/>
     <w:pPr>
       <w:spacing w:after="0" w:line="240" w:lineRule="auto"/>
@@ -34462,9 +34613,9 @@
       </w:tcPr>
     </w:tblStylePr>
   </w:style>
-  <w:style w:type="table" w:styleId="1313">
+  <w:style w:type="table" w:styleId="1349">
     <w:name w:val="Grid Table 5 Dark - Accent 6"/>
-    <w:basedOn w:val="1256"/>
+    <w:basedOn w:val="1292"/>
     <w:uiPriority w:val="99"/>
     <w:pPr>
       <w:spacing w:after="0" w:line="240" w:lineRule="auto"/>
@@ -34541,9 +34692,9 @@
       </w:tcPr>
     </w:tblStylePr>
   </w:style>
-  <w:style w:type="table" w:styleId="1314">
+  <w:style w:type="table" w:styleId="1350">
     <w:name w:val="Grid Table 6 Colorful"/>
-    <w:basedOn w:val="1256"/>
+    <w:basedOn w:val="1292"/>
     <w:uiPriority w:val="99"/>
     <w:pPr>
       <w:spacing w:after="0" w:line="240" w:lineRule="auto"/>
@@ -34620,9 +34771,9 @@
       </w:rPr>
     </w:tblStylePr>
   </w:style>
-  <w:style w:type="table" w:styleId="1315">
+  <w:style w:type="table" w:styleId="1351">
     <w:name w:val="Grid Table 6 Colorful - Accent 1"/>
-    <w:basedOn w:val="1256"/>
+    <w:basedOn w:val="1292"/>
     <w:uiPriority w:val="99"/>
     <w:pPr>
       <w:spacing w:after="0" w:line="240" w:lineRule="auto"/>
@@ -34699,9 +34850,9 @@
       </w:rPr>
     </w:tblStylePr>
   </w:style>
-  <w:style w:type="table" w:styleId="1316">
+  <w:style w:type="table" w:styleId="1352">
     <w:name w:val="Grid Table 6 Colorful - Accent 2"/>
-    <w:basedOn w:val="1256"/>
+    <w:basedOn w:val="1292"/>
     <w:uiPriority w:val="99"/>
     <w:pPr>
       <w:spacing w:after="0" w:line="240" w:lineRule="auto"/>
@@ -34778,9 +34929,9 @@
       </w:rPr>
     </w:tblStylePr>
   </w:style>
-  <w:style w:type="table" w:styleId="1317">
+  <w:style w:type="table" w:styleId="1353">
     <w:name w:val="Grid Table 6 Colorful - Accent 3"/>
-    <w:basedOn w:val="1256"/>
+    <w:basedOn w:val="1292"/>
     <w:uiPriority w:val="99"/>
     <w:pPr>
       <w:spacing w:after="0" w:line="240" w:lineRule="auto"/>
@@ -34857,9 +35008,9 @@
       </w:rPr>
     </w:tblStylePr>
   </w:style>
-  <w:style w:type="table" w:styleId="1318">
+  <w:style w:type="table" w:styleId="1354">
     <w:name w:val="Grid Table 6 Colorful - Accent 4"/>
-    <w:basedOn w:val="1256"/>
+    <w:basedOn w:val="1292"/>
     <w:uiPriority w:val="99"/>
     <w:pPr>
       <w:spacing w:after="0" w:line="240" w:lineRule="auto"/>
@@ -34936,9 +35087,9 @@
       </w:rPr>
     </w:tblStylePr>
   </w:style>
-  <w:style w:type="table" w:styleId="1319">
+  <w:style w:type="table" w:styleId="1355">
     <w:name w:val="Grid Table 6 Colorful - Accent 5"/>
-    <w:basedOn w:val="1256"/>
+    <w:basedOn w:val="1292"/>
     <w:uiPriority w:val="99"/>
     <w:pPr>
       <w:spacing w:after="0" w:line="240" w:lineRule="auto"/>
@@ -35015,9 +35166,9 @@
       </w:rPr>
     </w:tblStylePr>
   </w:style>
-  <w:style w:type="table" w:styleId="1320">
+  <w:style w:type="table" w:styleId="1356">
     <w:name w:val="Grid Table 6 Colorful - Accent 6"/>
-    <w:basedOn w:val="1256"/>
+    <w:basedOn w:val="1292"/>
     <w:uiPriority w:val="99"/>
     <w:pPr>
       <w:spacing w:after="0" w:line="240" w:lineRule="auto"/>
@@ -35094,9 +35245,9 @@
       </w:rPr>
     </w:tblStylePr>
   </w:style>
-  <w:style w:type="table" w:styleId="1321">
+  <w:style w:type="table" w:styleId="1357">
     <w:name w:val="Grid Table 7 Colorful"/>
-    <w:basedOn w:val="1256"/>
+    <w:basedOn w:val="1292"/>
     <w:uiPriority w:val="99"/>
     <w:pPr>
       <w:spacing w:after="0" w:line="240" w:lineRule="auto"/>
@@ -35206,9 +35357,9 @@
       </w:tcPr>
     </w:tblStylePr>
   </w:style>
-  <w:style w:type="table" w:styleId="1322">
+  <w:style w:type="table" w:styleId="1358">
     <w:name w:val="Grid Table 7 Colorful - Accent 1"/>
-    <w:basedOn w:val="1256"/>
+    <w:basedOn w:val="1292"/>
     <w:uiPriority w:val="99"/>
     <w:pPr>
       <w:spacing w:after="0" w:line="240" w:lineRule="auto"/>
@@ -35318,9 +35469,9 @@
       </w:tcPr>
     </w:tblStylePr>
   </w:style>
-  <w:style w:type="table" w:styleId="1323">
+  <w:style w:type="table" w:styleId="1359">
     <w:name w:val="Grid Table 7 Colorful - Accent 2"/>
-    <w:basedOn w:val="1256"/>
+    <w:basedOn w:val="1292"/>
     <w:uiPriority w:val="99"/>
     <w:pPr>
       <w:spacing w:after="0" w:line="240" w:lineRule="auto"/>
@@ -35430,9 +35581,9 @@
       </w:tcPr>
     </w:tblStylePr>
   </w:style>
-  <w:style w:type="table" w:styleId="1324">
+  <w:style w:type="table" w:styleId="1360">
     <w:name w:val="Grid Table 7 Colorful - Accent 3"/>
-    <w:basedOn w:val="1256"/>
+    <w:basedOn w:val="1292"/>
     <w:uiPriority w:val="99"/>
     <w:pPr>
       <w:spacing w:after="0" w:line="240" w:lineRule="auto"/>
@@ -35542,9 +35693,9 @@
       </w:tcPr>
     </w:tblStylePr>
   </w:style>
-  <w:style w:type="table" w:styleId="1325">
+  <w:style w:type="table" w:styleId="1361">
     <w:name w:val="Grid Table 7 Colorful - Accent 4"/>
-    <w:basedOn w:val="1256"/>
+    <w:basedOn w:val="1292"/>
     <w:uiPriority w:val="99"/>
     <w:pPr>
       <w:spacing w:after="0" w:line="240" w:lineRule="auto"/>
@@ -35654,9 +35805,9 @@
       </w:tcPr>
     </w:tblStylePr>
   </w:style>
-  <w:style w:type="table" w:styleId="1326">
+  <w:style w:type="table" w:styleId="1362">
     <w:name w:val="Grid Table 7 Colorful - Accent 5"/>
-    <w:basedOn w:val="1256"/>
+    <w:basedOn w:val="1292"/>
     <w:uiPriority w:val="99"/>
     <w:pPr>
       <w:spacing w:after="0" w:line="240" w:lineRule="auto"/>
@@ -35766,9 +35917,9 @@
       </w:tcPr>
     </w:tblStylePr>
   </w:style>
-  <w:style w:type="table" w:styleId="1327">
+  <w:style w:type="table" w:styleId="1363">
     <w:name w:val="Grid Table 7 Colorful - Accent 6"/>
-    <w:basedOn w:val="1256"/>
+    <w:basedOn w:val="1292"/>
     <w:uiPriority w:val="99"/>
     <w:pPr>
       <w:spacing w:after="0" w:line="240" w:lineRule="auto"/>
@@ -35878,9 +36029,9 @@
       </w:tcPr>
     </w:tblStylePr>
   </w:style>
-  <w:style w:type="table" w:styleId="1328">
+  <w:style w:type="table" w:styleId="1364">
     <w:name w:val="List Table 1 Light"/>
-    <w:basedOn w:val="1256"/>
+    <w:basedOn w:val="1292"/>
     <w:uiPriority w:val="99"/>
     <w:pPr>
       <w:spacing w:after="0" w:line="240" w:lineRule="auto"/>
@@ -35941,9 +36092,9 @@
       </w:tcPr>
     </w:tblStylePr>
   </w:style>
-  <w:style w:type="table" w:styleId="1329">
+  <w:style w:type="table" w:styleId="1365">
     <w:name w:val="List Table 1 Light - Accent 1"/>
-    <w:basedOn w:val="1256"/>
+    <w:basedOn w:val="1292"/>
     <w:uiPriority w:val="99"/>
     <w:pPr>
       <w:spacing w:after="0" w:line="240" w:lineRule="auto"/>
@@ -36004,9 +36155,9 @@
       </w:tcPr>
     </w:tblStylePr>
   </w:style>
-  <w:style w:type="table" w:styleId="1330">
+  <w:style w:type="table" w:styleId="1366">
     <w:name w:val="List Table 1 Light - Accent 2"/>
-    <w:basedOn w:val="1256"/>
+    <w:basedOn w:val="1292"/>
     <w:uiPriority w:val="99"/>
     <w:pPr>
       <w:spacing w:after="0" w:line="240" w:lineRule="auto"/>
@@ -36067,9 +36218,9 @@
       </w:tcPr>
     </w:tblStylePr>
   </w:style>
-  <w:style w:type="table" w:styleId="1331">
+  <w:style w:type="table" w:styleId="1367">
     <w:name w:val="List Table 1 Light - Accent 3"/>
-    <w:basedOn w:val="1256"/>
+    <w:basedOn w:val="1292"/>
     <w:uiPriority w:val="99"/>
     <w:pPr>
       <w:spacing w:after="0" w:line="240" w:lineRule="auto"/>
@@ -36130,9 +36281,9 @@
       </w:tcPr>
     </w:tblStylePr>
   </w:style>
-  <w:style w:type="table" w:styleId="1332">
+  <w:style w:type="table" w:styleId="1368">
     <w:name w:val="List Table 1 Light - Accent 4"/>
-    <w:basedOn w:val="1256"/>
+    <w:basedOn w:val="1292"/>
     <w:uiPriority w:val="99"/>
     <w:pPr>
       <w:spacing w:after="0" w:line="240" w:lineRule="auto"/>
@@ -36193,9 +36344,9 @@
       </w:tcPr>
     </w:tblStylePr>
   </w:style>
-  <w:style w:type="table" w:styleId="1333">
+  <w:style w:type="table" w:styleId="1369">
     <w:name w:val="List Table 1 Light - Accent 5"/>
-    <w:basedOn w:val="1256"/>
+    <w:basedOn w:val="1292"/>
     <w:uiPriority w:val="99"/>
     <w:pPr>
       <w:spacing w:after="0" w:line="240" w:lineRule="auto"/>
@@ -36256,9 +36407,9 @@
       </w:tcPr>
     </w:tblStylePr>
   </w:style>
-  <w:style w:type="table" w:styleId="1334">
+  <w:style w:type="table" w:styleId="1370">
     <w:name w:val="List Table 1 Light - Accent 6"/>
-    <w:basedOn w:val="1256"/>
+    <w:basedOn w:val="1292"/>
     <w:uiPriority w:val="99"/>
     <w:pPr>
       <w:spacing w:after="0" w:line="240" w:lineRule="auto"/>
@@ -36319,9 +36470,9 @@
       </w:tcPr>
     </w:tblStylePr>
   </w:style>
-  <w:style w:type="table" w:styleId="1335">
+  <w:style w:type="table" w:styleId="1371">
     <w:name w:val="List Table 2"/>
-    <w:basedOn w:val="1256"/>
+    <w:basedOn w:val="1292"/>
     <w:uiPriority w:val="99"/>
     <w:pPr>
       <w:spacing w:after="0" w:line="240" w:lineRule="auto"/>
@@ -36405,9 +36556,9 @@
       </w:tcPr>
     </w:tblStylePr>
   </w:style>
-  <w:style w:type="table" w:styleId="1336">
+  <w:style w:type="table" w:styleId="1372">
     <w:name w:val="List Table 2 - Accent 1"/>
-    <w:basedOn w:val="1256"/>
+    <w:basedOn w:val="1292"/>
     <w:uiPriority w:val="99"/>
     <w:pPr>
       <w:spacing w:after="0" w:line="240" w:lineRule="auto"/>
@@ -36491,9 +36642,9 @@
       </w:tcPr>
     </w:tblStylePr>
   </w:style>
-  <w:style w:type="table" w:styleId="1337">
+  <w:style w:type="table" w:styleId="1373">
     <w:name w:val="List Table 2 - Accent 2"/>
-    <w:basedOn w:val="1256"/>
+    <w:basedOn w:val="1292"/>
     <w:uiPriority w:val="99"/>
     <w:pPr>
       <w:spacing w:after="0" w:line="240" w:lineRule="auto"/>
@@ -36577,9 +36728,9 @@
       </w:tcPr>
     </w:tblStylePr>
   </w:style>
-  <w:style w:type="table" w:styleId="1338">
+  <w:style w:type="table" w:styleId="1374">
     <w:name w:val="List Table 2 - Accent 3"/>
-    <w:basedOn w:val="1256"/>
+    <w:basedOn w:val="1292"/>
     <w:uiPriority w:val="99"/>
     <w:pPr>
       <w:spacing w:after="0" w:line="240" w:lineRule="auto"/>
@@ -36663,9 +36814,9 @@
       </w:tcPr>
     </w:tblStylePr>
   </w:style>
-  <w:style w:type="table" w:styleId="1339">
+  <w:style w:type="table" w:styleId="1375">
     <w:name w:val="List Table 2 - Accent 4"/>
-    <w:basedOn w:val="1256"/>
+    <w:basedOn w:val="1292"/>
     <w:uiPriority w:val="99"/>
     <w:pPr>
       <w:spacing w:after="0" w:line="240" w:lineRule="auto"/>
@@ -36749,9 +36900,9 @@
       </w:tcPr>
     </w:tblStylePr>
   </w:style>
-  <w:style w:type="table" w:styleId="1340">
+  <w:style w:type="table" w:styleId="1376">
     <w:name w:val="List Table 2 - Accent 5"/>
-    <w:basedOn w:val="1256"/>
+    <w:basedOn w:val="1292"/>
     <w:uiPriority w:val="99"/>
     <w:pPr>
       <w:spacing w:after="0" w:line="240" w:lineRule="auto"/>
@@ -36835,9 +36986,9 @@
       </w:tcPr>
     </w:tblStylePr>
   </w:style>
-  <w:style w:type="table" w:styleId="1341">
+  <w:style w:type="table" w:styleId="1377">
     <w:name w:val="List Table 2 - Accent 6"/>
-    <w:basedOn w:val="1256"/>
+    <w:basedOn w:val="1292"/>
     <w:uiPriority w:val="99"/>
     <w:pPr>
       <w:spacing w:after="0" w:line="240" w:lineRule="auto"/>
@@ -36921,9 +37072,9 @@
       </w:tcPr>
     </w:tblStylePr>
   </w:style>
-  <w:style w:type="table" w:styleId="1342">
+  <w:style w:type="table" w:styleId="1378">
     <w:name w:val="List Table 3"/>
-    <w:basedOn w:val="1256"/>
+    <w:basedOn w:val="1292"/>
     <w:uiPriority w:val="99"/>
     <w:pPr>
       <w:spacing w:after="0" w:line="240" w:lineRule="auto"/>
@@ -36995,9 +37146,9 @@
       </w:rPr>
     </w:tblStylePr>
   </w:style>
-  <w:style w:type="table" w:styleId="1343">
+  <w:style w:type="table" w:styleId="1379">
     <w:name w:val="List Table 3 - Accent 1"/>
-    <w:basedOn w:val="1256"/>
+    <w:basedOn w:val="1292"/>
     <w:uiPriority w:val="99"/>
     <w:pPr>
       <w:spacing w:after="0" w:line="240" w:lineRule="auto"/>
@@ -37069,9 +37220,9 @@
       </w:rPr>
     </w:tblStylePr>
   </w:style>
-  <w:style w:type="table" w:styleId="1344">
+  <w:style w:type="table" w:styleId="1380">
     <w:name w:val="List Table 3 - Accent 2"/>
-    <w:basedOn w:val="1256"/>
+    <w:basedOn w:val="1292"/>
     <w:uiPriority w:val="99"/>
     <w:pPr>
       <w:spacing w:after="0" w:line="240" w:lineRule="auto"/>
@@ -37143,9 +37294,9 @@
       </w:rPr>
     </w:tblStylePr>
   </w:style>
-  <w:style w:type="table" w:styleId="1345">
+  <w:style w:type="table" w:styleId="1381">
     <w:name w:val="List Table 3 - Accent 3"/>
-    <w:basedOn w:val="1256"/>
+    <w:basedOn w:val="1292"/>
     <w:uiPriority w:val="99"/>
     <w:pPr>
       <w:spacing w:after="0" w:line="240" w:lineRule="auto"/>
@@ -37217,9 +37368,9 @@
       </w:rPr>
     </w:tblStylePr>
   </w:style>
-  <w:style w:type="table" w:styleId="1346">
+  <w:style w:type="table" w:styleId="1382">
     <w:name w:val="List Table 3 - Accent 4"/>
-    <w:basedOn w:val="1256"/>
+    <w:basedOn w:val="1292"/>
     <w:uiPriority w:val="99"/>
     <w:pPr>
       <w:spacing w:after="0" w:line="240" w:lineRule="auto"/>
@@ -37291,9 +37442,9 @@
       </w:rPr>
     </w:tblStylePr>
   </w:style>
-  <w:style w:type="table" w:styleId="1347">
+  <w:style w:type="table" w:styleId="1383">
     <w:name w:val="List Table 3 - Accent 5"/>
-    <w:basedOn w:val="1256"/>
+    <w:basedOn w:val="1292"/>
     <w:uiPriority w:val="99"/>
     <w:pPr>
       <w:spacing w:after="0" w:line="240" w:lineRule="auto"/>
@@ -37365,9 +37516,9 @@
       </w:rPr>
     </w:tblStylePr>
   </w:style>
-  <w:style w:type="table" w:styleId="1348">
+  <w:style w:type="table" w:styleId="1384">
     <w:name w:val="List Table 3 - Accent 6"/>
-    <w:basedOn w:val="1256"/>
+    <w:basedOn w:val="1292"/>
     <w:uiPriority w:val="99"/>
     <w:pPr>
       <w:spacing w:after="0" w:line="240" w:lineRule="auto"/>
@@ -37439,9 +37590,9 @@
       </w:rPr>
     </w:tblStylePr>
   </w:style>
-  <w:style w:type="table" w:styleId="1349">
+  <w:style w:type="table" w:styleId="1385">
     <w:name w:val="List Table 4"/>
-    <w:basedOn w:val="1256"/>
+    <w:basedOn w:val="1292"/>
     <w:uiPriority w:val="99"/>
     <w:pPr>
       <w:spacing w:after="0" w:line="240" w:lineRule="auto"/>
@@ -37508,9 +37659,9 @@
       </w:rPr>
     </w:tblStylePr>
   </w:style>
-  <w:style w:type="table" w:styleId="1350">
+  <w:style w:type="table" w:styleId="1386">
     <w:name w:val="List Table 4 - Accent 1"/>
-    <w:basedOn w:val="1256"/>
+    <w:basedOn w:val="1292"/>
     <w:uiPriority w:val="99"/>
     <w:pPr>
       <w:spacing w:after="0" w:line="240" w:lineRule="auto"/>
@@ -37577,9 +37728,9 @@
       </w:rPr>
     </w:tblStylePr>
   </w:style>
-  <w:style w:type="table" w:styleId="1351">
+  <w:style w:type="table" w:styleId="1387">
     <w:name w:val="List Table 4 - Accent 2"/>
-    <w:basedOn w:val="1256"/>
+    <w:basedOn w:val="1292"/>
     <w:uiPriority w:val="99"/>
     <w:pPr>
       <w:spacing w:after="0" w:line="240" w:lineRule="auto"/>
@@ -37646,9 +37797,9 @@
       </w:rPr>
     </w:tblStylePr>
   </w:style>
-  <w:style w:type="table" w:styleId="1352">
+  <w:style w:type="table" w:styleId="1388">
     <w:name w:val="List Table 4 - Accent 3"/>
-    <w:basedOn w:val="1256"/>
+    <w:basedOn w:val="1292"/>
     <w:uiPriority w:val="99"/>
     <w:pPr>
       <w:spacing w:after="0" w:line="240" w:lineRule="auto"/>
@@ -37715,9 +37866,9 @@
       </w:rPr>
     </w:tblStylePr>
   </w:style>
-  <w:style w:type="table" w:styleId="1353">
+  <w:style w:type="table" w:styleId="1389">
     <w:name w:val="List Table 4 - Accent 4"/>
-    <w:basedOn w:val="1256"/>
+    <w:basedOn w:val="1292"/>
     <w:uiPriority w:val="99"/>
     <w:pPr>
       <w:spacing w:after="0" w:line="240" w:lineRule="auto"/>
@@ -37784,9 +37935,9 @@
       </w:rPr>
     </w:tblStylePr>
   </w:style>
-  <w:style w:type="table" w:styleId="1354">
+  <w:style w:type="table" w:styleId="1390">
     <w:name w:val="List Table 4 - Accent 5"/>
-    <w:basedOn w:val="1256"/>
+    <w:basedOn w:val="1292"/>
     <w:uiPriority w:val="99"/>
     <w:pPr>
       <w:spacing w:after="0" w:line="240" w:lineRule="auto"/>
@@ -37853,9 +38004,9 @@
       </w:rPr>
     </w:tblStylePr>
   </w:style>
-  <w:style w:type="table" w:styleId="1355">
+  <w:style w:type="table" w:styleId="1391">
     <w:name w:val="List Table 4 - Accent 6"/>
-    <w:basedOn w:val="1256"/>
+    <w:basedOn w:val="1292"/>
     <w:uiPriority w:val="99"/>
     <w:pPr>
       <w:spacing w:after="0" w:line="240" w:lineRule="auto"/>
@@ -37922,9 +38073,9 @@
       </w:rPr>
     </w:tblStylePr>
   </w:style>
-  <w:style w:type="table" w:styleId="1356">
+  <w:style w:type="table" w:styleId="1392">
     <w:name w:val="List Table 5 Dark"/>
-    <w:basedOn w:val="1256"/>
+    <w:basedOn w:val="1292"/>
     <w:uiPriority w:val="99"/>
     <w:pPr>
       <w:spacing w:after="0" w:line="240" w:lineRule="auto"/>
@@ -38029,9 +38180,9 @@
       </w:rPr>
     </w:tblStylePr>
   </w:style>
-  <w:style w:type="table" w:styleId="1357">
+  <w:style w:type="table" w:styleId="1393">
     <w:name w:val="List Table 5 Dark - Accent 1"/>
-    <w:basedOn w:val="1256"/>
+    <w:basedOn w:val="1292"/>
     <w:uiPriority w:val="99"/>
     <w:pPr>
       <w:spacing w:after="0" w:line="240" w:lineRule="auto"/>
@@ -38136,9 +38287,9 @@
       </w:rPr>
     </w:tblStylePr>
   </w:style>
-  <w:style w:type="table" w:styleId="1358">
+  <w:style w:type="table" w:styleId="1394">
     <w:name w:val="List Table 5 Dark - Accent 2"/>
-    <w:basedOn w:val="1256"/>
+    <w:basedOn w:val="1292"/>
     <w:uiPriority w:val="99"/>
     <w:pPr>
       <w:spacing w:after="0" w:line="240" w:lineRule="auto"/>
@@ -38243,9 +38394,9 @@
       </w:rPr>
     </w:tblStylePr>
   </w:style>
-  <w:style w:type="table" w:styleId="1359">
+  <w:style w:type="table" w:styleId="1395">
     <w:name w:val="List Table 5 Dark - Accent 3"/>
-    <w:basedOn w:val="1256"/>
+    <w:basedOn w:val="1292"/>
     <w:uiPriority w:val="99"/>
     <w:pPr>
       <w:spacing w:after="0" w:line="240" w:lineRule="auto"/>
@@ -38350,9 +38501,9 @@
       </w:rPr>
     </w:tblStylePr>
   </w:style>
-  <w:style w:type="table" w:styleId="1360">
+  <w:style w:type="table" w:styleId="1396">
     <w:name w:val="List Table 5 Dark - Accent 4"/>
-    <w:basedOn w:val="1256"/>
+    <w:basedOn w:val="1292"/>
     <w:uiPriority w:val="99"/>
     <w:pPr>
       <w:spacing w:after="0" w:line="240" w:lineRule="auto"/>
@@ -38457,9 +38608,9 @@
       </w:rPr>
     </w:tblStylePr>
   </w:style>
-  <w:style w:type="table" w:styleId="1361">
+  <w:style w:type="table" w:styleId="1397">
     <w:name w:val="List Table 5 Dark - Accent 5"/>
-    <w:basedOn w:val="1256"/>
+    <w:basedOn w:val="1292"/>
     <w:uiPriority w:val="99"/>
     <w:pPr>
       <w:spacing w:after="0" w:line="240" w:lineRule="auto"/>
@@ -38564,9 +38715,9 @@
       </w:rPr>
     </w:tblStylePr>
   </w:style>
-  <w:style w:type="table" w:styleId="1362">
+  <w:style w:type="table" w:styleId="1398">
     <w:name w:val="List Table 5 Dark - Accent 6"/>
-    <w:basedOn w:val="1256"/>
+    <w:basedOn w:val="1292"/>
     <w:uiPriority w:val="99"/>
     <w:pPr>
       <w:spacing w:after="0" w:line="240" w:lineRule="auto"/>
@@ -38671,9 +38822,9 @@
       </w:rPr>
     </w:tblStylePr>
   </w:style>
-  <w:style w:type="table" w:styleId="1363">
+  <w:style w:type="table" w:styleId="1399">
     <w:name w:val="List Table 6 Colorful"/>
-    <w:basedOn w:val="1256"/>
+    <w:basedOn w:val="1292"/>
     <w:uiPriority w:val="99"/>
     <w:pPr>
       <w:spacing w:after="0" w:line="240" w:lineRule="auto"/>
@@ -38744,9 +38895,9 @@
       </w:tcPr>
     </w:tblStylePr>
   </w:style>
-  <w:style w:type="table" w:styleId="1364">
+  <w:style w:type="table" w:styleId="1400">
     <w:name w:val="List Table 6 Colorful - Accent 1"/>
-    <w:basedOn w:val="1256"/>
+    <w:basedOn w:val="1292"/>
     <w:uiPriority w:val="99"/>
     <w:pPr>
       <w:spacing w:after="0" w:line="240" w:lineRule="auto"/>
@@ -38817,9 +38968,9 @@
       </w:tcPr>
     </w:tblStylePr>
   </w:style>
-  <w:style w:type="table" w:styleId="1365">
+  <w:style w:type="table" w:styleId="1401">
     <w:name w:val="List Table 6 Colorful - Accent 2"/>
-    <w:basedOn w:val="1256"/>
+    <w:basedOn w:val="1292"/>
     <w:uiPriority w:val="99"/>
     <w:pPr>
       <w:spacing w:after="0" w:line="240" w:lineRule="auto"/>
@@ -38890,9 +39041,9 @@
       </w:tcPr>
     </w:tblStylePr>
   </w:style>
-  <w:style w:type="table" w:styleId="1366">
+  <w:style w:type="table" w:styleId="1402">
     <w:name w:val="List Table 6 Colorful - Accent 3"/>
-    <w:basedOn w:val="1256"/>
+    <w:basedOn w:val="1292"/>
     <w:uiPriority w:val="99"/>
     <w:pPr>
       <w:spacing w:after="0" w:line="240" w:lineRule="auto"/>
@@ -38963,9 +39114,9 @@
       </w:tcPr>
     </w:tblStylePr>
   </w:style>
-  <w:style w:type="table" w:styleId="1367">
+  <w:style w:type="table" w:styleId="1403">
     <w:name w:val="List Table 6 Colorful - Accent 4"/>
-    <w:basedOn w:val="1256"/>
+    <w:basedOn w:val="1292"/>
     <w:uiPriority w:val="99"/>
     <w:pPr>
       <w:spacing w:after="0" w:line="240" w:lineRule="auto"/>
@@ -39036,9 +39187,9 @@
       </w:tcPr>
     </w:tblStylePr>
   </w:style>
-  <w:style w:type="table" w:styleId="1368">
+  <w:style w:type="table" w:styleId="1404">
     <w:name w:val="List Table 6 Colorful - Accent 5"/>
-    <w:basedOn w:val="1256"/>
+    <w:basedOn w:val="1292"/>
     <w:uiPriority w:val="99"/>
     <w:pPr>
       <w:spacing w:after="0" w:line="240" w:lineRule="auto"/>
@@ -39109,9 +39260,9 @@
       </w:tcPr>
     </w:tblStylePr>
   </w:style>
-  <w:style w:type="table" w:styleId="1369">
+  <w:style w:type="table" w:styleId="1405">
     <w:name w:val="List Table 6 Colorful - Accent 6"/>
-    <w:basedOn w:val="1256"/>
+    <w:basedOn w:val="1292"/>
     <w:uiPriority w:val="99"/>
     <w:pPr>
       <w:spacing w:after="0" w:line="240" w:lineRule="auto"/>
@@ -39182,9 +39333,9 @@
       </w:tcPr>
     </w:tblStylePr>
   </w:style>
-  <w:style w:type="table" w:styleId="1370">
+  <w:style w:type="table" w:styleId="1406">
     <w:name w:val="List Table 7 Colorful"/>
-    <w:basedOn w:val="1256"/>
+    <w:basedOn w:val="1292"/>
     <w:uiPriority w:val="99"/>
     <w:pPr>
       <w:spacing w:after="0" w:line="240" w:lineRule="auto"/>
@@ -39298,9 +39449,9 @@
       </w:rPr>
     </w:tblStylePr>
   </w:style>
-  <w:style w:type="table" w:styleId="1371">
+  <w:style w:type="table" w:styleId="1407">
     <w:name w:val="List Table 7 Colorful - Accent 1"/>
-    <w:basedOn w:val="1256"/>
+    <w:basedOn w:val="1292"/>
     <w:uiPriority w:val="99"/>
     <w:pPr>
       <w:spacing w:after="0" w:line="240" w:lineRule="auto"/>
@@ -39414,9 +39565,9 @@
       </w:rPr>
     </w:tblStylePr>
   </w:style>
-  <w:style w:type="table" w:styleId="1372">
+  <w:style w:type="table" w:styleId="1408">
     <w:name w:val="List Table 7 Colorful - Accent 2"/>
-    <w:basedOn w:val="1256"/>
+    <w:basedOn w:val="1292"/>
     <w:uiPriority w:val="99"/>
     <w:pPr>
       <w:spacing w:after="0" w:line="240" w:lineRule="auto"/>
@@ -39530,9 +39681,9 @@
       </w:rPr>
     </w:tblStylePr>
   </w:style>
-  <w:style w:type="table" w:styleId="1373">
+  <w:style w:type="table" w:styleId="1409">
     <w:name w:val="List Table 7 Colorful - Accent 3"/>
-    <w:basedOn w:val="1256"/>
+    <w:basedOn w:val="1292"/>
     <w:uiPriority w:val="99"/>
     <w:pPr>
       <w:spacing w:after="0" w:line="240" w:lineRule="auto"/>
@@ -39646,9 +39797,9 @@
       </w:rPr>
     </w:tblStylePr>
   </w:style>
-  <w:style w:type="table" w:styleId="1374">
+  <w:style w:type="table" w:styleId="1410">
     <w:name w:val="List Table 7 Colorful - Accent 4"/>
-    <w:basedOn w:val="1256"/>
+    <w:basedOn w:val="1292"/>
     <w:uiPriority w:val="99"/>
     <w:pPr>
       <w:spacing w:after="0" w:line="240" w:lineRule="auto"/>
@@ -39762,9 +39913,9 @@
       </w:rPr>
     </w:tblStylePr>
   </w:style>
-  <w:style w:type="table" w:styleId="1375">
+  <w:style w:type="table" w:styleId="1411">
     <w:name w:val="List Table 7 Colorful - Accent 5"/>
-    <w:basedOn w:val="1256"/>
+    <w:basedOn w:val="1292"/>
     <w:uiPriority w:val="99"/>
     <w:pPr>
       <w:spacing w:after="0" w:line="240" w:lineRule="auto"/>
@@ -39878,9 +40029,9 @@
       </w:rPr>
     </w:tblStylePr>
   </w:style>
-  <w:style w:type="table" w:styleId="1376">
+  <w:style w:type="table" w:styleId="1412">
     <w:name w:val="List Table 7 Colorful - Accent 6"/>
-    <w:basedOn w:val="1256"/>
+    <w:basedOn w:val="1292"/>
     <w:uiPriority w:val="99"/>
     <w:pPr>
       <w:spacing w:after="0" w:line="240" w:lineRule="auto"/>
@@ -39994,9 +40145,9 @@
       </w:rPr>
     </w:tblStylePr>
   </w:style>
-  <w:style w:type="table" w:styleId="1377">
+  <w:style w:type="table" w:styleId="1413">
     <w:name w:val="Lined - Accent"/>
-    <w:basedOn w:val="1256"/>
+    <w:basedOn w:val="1292"/>
     <w:uiPriority w:val="99"/>
     <w:pPr>
       <w:spacing w:after="0" w:line="240" w:lineRule="auto"/>
@@ -40084,9 +40235,9 @@
       </w:tcPr>
     </w:tblStylePr>
   </w:style>
-  <w:style w:type="table" w:styleId="1378">
+  <w:style w:type="table" w:styleId="1414">
     <w:name w:val="Lined - Accent 1"/>
-    <w:basedOn w:val="1256"/>
+    <w:basedOn w:val="1292"/>
     <w:uiPriority w:val="99"/>
     <w:pPr>
       <w:spacing w:after="0" w:line="240" w:lineRule="auto"/>
@@ -40174,9 +40325,9 @@
       </w:tcPr>
     </w:tblStylePr>
   </w:style>
-  <w:style w:type="table" w:styleId="1379">
+  <w:style w:type="table" w:styleId="1415">
     <w:name w:val="Lined - Accent 2"/>
-    <w:basedOn w:val="1256"/>
+    <w:basedOn w:val="1292"/>
     <w:uiPriority w:val="99"/>
     <w:pPr>
       <w:spacing w:after="0" w:line="240" w:lineRule="auto"/>
@@ -40264,9 +40415,9 @@
       </w:tcPr>
     </w:tblStylePr>
   </w:style>
-  <w:style w:type="table" w:styleId="1380">
+  <w:style w:type="table" w:styleId="1416">
     <w:name w:val="Lined - Accent 3"/>
-    <w:basedOn w:val="1256"/>
+    <w:basedOn w:val="1292"/>
     <w:uiPriority w:val="99"/>
     <w:pPr>
       <w:spacing w:after="0" w:line="240" w:lineRule="auto"/>
@@ -40354,9 +40505,9 @@
       </w:tcPr>
     </w:tblStylePr>
   </w:style>
-  <w:style w:type="table" w:styleId="1381">
+  <w:style w:type="table" w:styleId="1417">
     <w:name w:val="Lined - Accent 4"/>
-    <w:basedOn w:val="1256"/>
+    <w:basedOn w:val="1292"/>
     <w:uiPriority w:val="99"/>
     <w:pPr>
       <w:spacing w:after="0" w:line="240" w:lineRule="auto"/>
@@ -40444,9 +40595,9 @@
       </w:tcPr>
     </w:tblStylePr>
   </w:style>
-  <w:style w:type="table" w:styleId="1382">
+  <w:style w:type="table" w:styleId="1418">
     <w:name w:val="Lined - Accent 5"/>
-    <w:basedOn w:val="1256"/>
+    <w:basedOn w:val="1292"/>
     <w:uiPriority w:val="99"/>
     <w:pPr>
       <w:spacing w:after="0" w:line="240" w:lineRule="auto"/>
@@ -40534,9 +40685,9 @@
       </w:tcPr>
     </w:tblStylePr>
   </w:style>
-  <w:style w:type="table" w:styleId="1383">
+  <w:style w:type="table" w:styleId="1419">
     <w:name w:val="Lined - Accent 6"/>
-    <w:basedOn w:val="1256"/>
+    <w:basedOn w:val="1292"/>
     <w:uiPriority w:val="99"/>
     <w:pPr>
       <w:spacing w:after="0" w:line="240" w:lineRule="auto"/>
@@ -40624,9 +40775,9 @@
       </w:tcPr>
     </w:tblStylePr>
   </w:style>
-  <w:style w:type="table" w:styleId="1384">
+  <w:style w:type="table" w:styleId="1420">
     <w:name w:val="Bordered &amp; Lined - Accent"/>
-    <w:basedOn w:val="1256"/>
+    <w:basedOn w:val="1292"/>
     <w:uiPriority w:val="99"/>
     <w:pPr>
       <w:spacing w:after="0" w:line="240" w:lineRule="auto"/>
@@ -40722,9 +40873,9 @@
       </w:tcPr>
     </w:tblStylePr>
   </w:style>
-  <w:style w:type="table" w:styleId="1385">
+  <w:style w:type="table" w:styleId="1421">
     <w:name w:val="Bordered &amp; Lined - Accent 1"/>
-    <w:basedOn w:val="1256"/>
+    <w:basedOn w:val="1292"/>
     <w:uiPriority w:val="99"/>
     <w:pPr>
       <w:spacing w:after="0" w:line="240" w:lineRule="auto"/>
@@ -40820,9 +40971,9 @@
       </w:tcPr>
     </w:tblStylePr>
   </w:style>
-  <w:style w:type="table" w:styleId="1386">
+  <w:style w:type="table" w:styleId="1422">
     <w:name w:val="Bordered &amp; Lined - Accent 2"/>
-    <w:basedOn w:val="1256"/>
+    <w:basedOn w:val="1292"/>
     <w:uiPriority w:val="99"/>
     <w:pPr>
       <w:spacing w:after="0" w:line="240" w:lineRule="auto"/>
@@ -40918,9 +41069,9 @@
       </w:tcPr>
     </w:tblStylePr>
   </w:style>
-  <w:style w:type="table" w:styleId="1387">
+  <w:style w:type="table" w:styleId="1423">
     <w:name w:val="Bordered &amp; Lined - Accent 3"/>
-    <w:basedOn w:val="1256"/>
+    <w:basedOn w:val="1292"/>
     <w:uiPriority w:val="99"/>
     <w:pPr>
       <w:spacing w:after="0" w:line="240" w:lineRule="auto"/>
@@ -41016,9 +41167,9 @@
       </w:tcPr>
     </w:tblStylePr>
   </w:style>
-  <w:style w:type="table" w:styleId="1388">
+  <w:style w:type="table" w:styleId="1424">
     <w:name w:val="Bordered &amp; Lined - Accent 4"/>
-    <w:basedOn w:val="1256"/>
+    <w:basedOn w:val="1292"/>
     <w:uiPriority w:val="99"/>
     <w:pPr>
       <w:spacing w:after="0" w:line="240" w:lineRule="auto"/>
@@ -41114,9 +41265,9 @@
       </w:tcPr>
     </w:tblStylePr>
   </w:style>
-  <w:style w:type="table" w:styleId="1389">
+  <w:style w:type="table" w:styleId="1425">
     <w:name w:val="Bordered &amp; Lined - Accent 5"/>
-    <w:basedOn w:val="1256"/>
+    <w:basedOn w:val="1292"/>
     <w:uiPriority w:val="99"/>
     <w:pPr>
       <w:spacing w:after="0" w:line="240" w:lineRule="auto"/>
@@ -41212,9 +41363,9 @@
       </w:tcPr>
     </w:tblStylePr>
   </w:style>
-  <w:style w:type="table" w:styleId="1390">
+  <w:style w:type="table" w:styleId="1426">
     <w:name w:val="Bordered &amp; Lined - Accent 6"/>
-    <w:basedOn w:val="1256"/>
+    <w:basedOn w:val="1292"/>
     <w:uiPriority w:val="99"/>
     <w:pPr>
       <w:spacing w:after="0" w:line="240" w:lineRule="auto"/>
@@ -41310,9 +41461,9 @@
       </w:tcPr>
     </w:tblStylePr>
   </w:style>
-  <w:style w:type="table" w:styleId="1391">
+  <w:style w:type="table" w:styleId="1427">
     <w:name w:val="Bordered"/>
-    <w:basedOn w:val="1256"/>
+    <w:basedOn w:val="1292"/>
     <w:uiPriority w:val="99"/>
     <w:pPr>
       <w:spacing w:after="0" w:line="240" w:lineRule="auto"/>
@@ -41389,9 +41540,9 @@
       </w:tcPr>
     </w:tblStylePr>
   </w:style>
-  <w:style w:type="table" w:styleId="1392">
+  <w:style w:type="table" w:styleId="1428">
     <w:name w:val="Bordered - Accent 1"/>
-    <w:basedOn w:val="1256"/>
+    <w:basedOn w:val="1292"/>
     <w:uiPriority w:val="99"/>
     <w:pPr>
       <w:spacing w:after="0" w:line="240" w:lineRule="auto"/>
@@ -41468,9 +41619,9 @@
       </w:tcPr>
     </w:tblStylePr>
   </w:style>
-  <w:style w:type="table" w:styleId="1393">
+  <w:style w:type="table" w:styleId="1429">
     <w:name w:val="Bordered - Accent 2"/>
-    <w:basedOn w:val="1256"/>
+    <w:basedOn w:val="1292"/>
     <w:uiPriority w:val="99"/>
     <w:pPr>
       <w:spacing w:after="0" w:line="240" w:lineRule="auto"/>
@@ -41547,9 +41698,9 @@
       </w:tcPr>
     </w:tblStylePr>
   </w:style>
-  <w:style w:type="table" w:styleId="1394">
+  <w:style w:type="table" w:styleId="1430">
     <w:name w:val="Bordered - Accent 3"/>
-    <w:basedOn w:val="1256"/>
+    <w:basedOn w:val="1292"/>
     <w:uiPriority w:val="99"/>
     <w:pPr>
       <w:spacing w:after="0" w:line="240" w:lineRule="auto"/>
@@ -41626,9 +41777,9 @@
       </w:tcPr>
     </w:tblStylePr>
   </w:style>
-  <w:style w:type="table" w:styleId="1395">
+  <w:style w:type="table" w:styleId="1431">
     <w:name w:val="Bordered - Accent 4"/>
-    <w:basedOn w:val="1256"/>
+    <w:basedOn w:val="1292"/>
     <w:uiPriority w:val="99"/>
     <w:pPr>
       <w:spacing w:after="0" w:line="240" w:lineRule="auto"/>
@@ -41705,9 +41856,9 @@
       </w:tcPr>
     </w:tblStylePr>
   </w:style>
-  <w:style w:type="table" w:styleId="1396">
+  <w:style w:type="table" w:styleId="1432">
     <w:name w:val="Bordered - Accent 5"/>
-    <w:basedOn w:val="1256"/>
+    <w:basedOn w:val="1292"/>
     <w:uiPriority w:val="99"/>
     <w:pPr>
       <w:spacing w:after="0" w:line="240" w:lineRule="auto"/>
@@ -41784,9 +41935,9 @@
       </w:tcPr>
     </w:tblStylePr>
   </w:style>
-  <w:style w:type="table" w:styleId="1397">
+  <w:style w:type="table" w:styleId="1433">
     <w:name w:val="Bordered - Accent 6"/>
-    <w:basedOn w:val="1256"/>
+    <w:basedOn w:val="1292"/>
     <w:uiPriority w:val="99"/>
     <w:pPr>
       <w:spacing w:after="0" w:line="240" w:lineRule="auto"/>
@@ -41863,7 +42014,7 @@
       </w:tcPr>
     </w:tblStylePr>
   </w:style>
-  <w:style w:type="character" w:styleId="1398">
+  <w:style w:type="character" w:styleId="1434">
     <w:name w:val="Hyperlink"/>
     <w:uiPriority w:val="99"/>
     <w:unhideWhenUsed/>
@@ -41872,10 +42023,10 @@
       <w:u w:val="single"/>
     </w:rPr>
   </w:style>
-  <w:style w:type="paragraph" w:styleId="1399">
+  <w:style w:type="paragraph" w:styleId="1435">
     <w:name w:val="footnote text"/>
-    <w:basedOn w:val="1234"/>
-    <w:link w:val="1400"/>
+    <w:basedOn w:val="1270"/>
+    <w:link w:val="1436"/>
     <w:uiPriority w:val="99"/>
     <w:semiHidden/>
     <w:unhideWhenUsed/>
@@ -41886,27 +42037,27 @@
       <w:sz w:val="18"/>
     </w:rPr>
   </w:style>
-  <w:style w:type="character" w:styleId="1400">
+  <w:style w:type="character" w:styleId="1436">
     <w:name w:val="Footnote Text Char"/>
-    <w:link w:val="1399"/>
+    <w:link w:val="1435"/>
     <w:uiPriority w:val="99"/>
     <w:rPr>
       <w:sz w:val="18"/>
     </w:rPr>
   </w:style>
-  <w:style w:type="character" w:styleId="1401">
+  <w:style w:type="character" w:styleId="1437">
     <w:name w:val="footnote reference"/>
-    <w:basedOn w:val="1235"/>
+    <w:basedOn w:val="1271"/>
     <w:uiPriority w:val="99"/>
     <w:unhideWhenUsed/>
     <w:rPr>
       <w:vertAlign w:val="superscript"/>
     </w:rPr>
   </w:style>
-  <w:style w:type="paragraph" w:styleId="1402">
+  <w:style w:type="paragraph" w:styleId="1438">
     <w:name w:val="endnote text"/>
-    <w:basedOn w:val="1234"/>
-    <w:link w:val="1403"/>
+    <w:basedOn w:val="1270"/>
+    <w:link w:val="1439"/>
     <w:uiPriority w:val="99"/>
     <w:semiHidden/>
     <w:unhideWhenUsed/>
@@ -41917,17 +42068,17 @@
       <w:sz w:val="20"/>
     </w:rPr>
   </w:style>
-  <w:style w:type="character" w:styleId="1403">
+  <w:style w:type="character" w:styleId="1439">
     <w:name w:val="Endnote Text Char"/>
-    <w:link w:val="1402"/>
+    <w:link w:val="1438"/>
     <w:uiPriority w:val="99"/>
     <w:rPr>
       <w:sz w:val="20"/>
     </w:rPr>
   </w:style>
-  <w:style w:type="character" w:styleId="1404">
+  <w:style w:type="character" w:styleId="1440">
     <w:name w:val="endnote reference"/>
-    <w:basedOn w:val="1235"/>
+    <w:basedOn w:val="1271"/>
     <w:uiPriority w:val="99"/>
     <w:semiHidden/>
     <w:unhideWhenUsed/>
@@ -41935,10 +42086,10 @@
       <w:vertAlign w:val="superscript"/>
     </w:rPr>
   </w:style>
-  <w:style w:type="paragraph" w:styleId="1405">
+  <w:style w:type="paragraph" w:styleId="1441">
     <w:name w:val="toc 1"/>
-    <w:basedOn w:val="1234"/>
-    <w:next w:val="1234"/>
+    <w:basedOn w:val="1270"/>
+    <w:next w:val="1270"/>
     <w:uiPriority w:val="39"/>
     <w:unhideWhenUsed/>
     <w:pPr>
@@ -41946,10 +42097,10 @@
       <w:spacing w:after="57"/>
     </w:pPr>
   </w:style>
-  <w:style w:type="paragraph" w:styleId="1406">
+  <w:style w:type="paragraph" w:styleId="1442">
     <w:name w:val="toc 2"/>
-    <w:basedOn w:val="1234"/>
-    <w:next w:val="1234"/>
+    <w:basedOn w:val="1270"/>
+    <w:next w:val="1270"/>
     <w:uiPriority w:val="39"/>
     <w:unhideWhenUsed/>
     <w:pPr>
@@ -41957,10 +42108,10 @@
       <w:spacing w:after="57"/>
     </w:pPr>
   </w:style>
-  <w:style w:type="paragraph" w:styleId="1407">
+  <w:style w:type="paragraph" w:styleId="1443">
     <w:name w:val="toc 3"/>
-    <w:basedOn w:val="1234"/>
-    <w:next w:val="1234"/>
+    <w:basedOn w:val="1270"/>
+    <w:next w:val="1270"/>
     <w:uiPriority w:val="39"/>
     <w:unhideWhenUsed/>
     <w:pPr>
@@ -41968,10 +42119,10 @@
       <w:spacing w:after="57"/>
     </w:pPr>
   </w:style>
-  <w:style w:type="paragraph" w:styleId="1408">
+  <w:style w:type="paragraph" w:styleId="1444">
     <w:name w:val="toc 4"/>
-    <w:basedOn w:val="1234"/>
-    <w:next w:val="1234"/>
+    <w:basedOn w:val="1270"/>
+    <w:next w:val="1270"/>
     <w:uiPriority w:val="39"/>
     <w:unhideWhenUsed/>
     <w:pPr>
@@ -41979,10 +42130,10 @@
       <w:spacing w:after="57"/>
     </w:pPr>
   </w:style>
-  <w:style w:type="paragraph" w:styleId="1409">
+  <w:style w:type="paragraph" w:styleId="1445">
     <w:name w:val="toc 5"/>
-    <w:basedOn w:val="1234"/>
-    <w:next w:val="1234"/>
+    <w:basedOn w:val="1270"/>
+    <w:next w:val="1270"/>
     <w:uiPriority w:val="39"/>
     <w:unhideWhenUsed/>
     <w:pPr>
@@ -41990,10 +42141,10 @@
       <w:spacing w:after="57"/>
     </w:pPr>
   </w:style>
-  <w:style w:type="paragraph" w:styleId="1410">
+  <w:style w:type="paragraph" w:styleId="1446">
     <w:name w:val="toc 6"/>
-    <w:basedOn w:val="1234"/>
-    <w:next w:val="1234"/>
+    <w:basedOn w:val="1270"/>
+    <w:next w:val="1270"/>
     <w:uiPriority w:val="39"/>
     <w:unhideWhenUsed/>
     <w:pPr>
@@ -42001,10 +42152,10 @@
       <w:spacing w:after="57"/>
     </w:pPr>
   </w:style>
-  <w:style w:type="paragraph" w:styleId="1411">
+  <w:style w:type="paragraph" w:styleId="1447">
     <w:name w:val="toc 7"/>
-    <w:basedOn w:val="1234"/>
-    <w:next w:val="1234"/>
+    <w:basedOn w:val="1270"/>
+    <w:next w:val="1270"/>
     <w:uiPriority w:val="39"/>
     <w:unhideWhenUsed/>
     <w:pPr>
@@ -42012,10 +42163,10 @@
       <w:spacing w:after="57"/>
     </w:pPr>
   </w:style>
-  <w:style w:type="paragraph" w:styleId="1412">
+  <w:style w:type="paragraph" w:styleId="1448">
     <w:name w:val="toc 8"/>
-    <w:basedOn w:val="1234"/>
-    <w:next w:val="1234"/>
+    <w:basedOn w:val="1270"/>
+    <w:next w:val="1270"/>
     <w:uiPriority w:val="39"/>
     <w:unhideWhenUsed/>
     <w:pPr>
@@ -42023,10 +42174,10 @@
       <w:spacing w:after="57"/>
     </w:pPr>
   </w:style>
-  <w:style w:type="paragraph" w:styleId="1413">
+  <w:style w:type="paragraph" w:styleId="1449">
     <w:name w:val="toc 9"/>
-    <w:basedOn w:val="1234"/>
-    <w:next w:val="1234"/>
+    <w:basedOn w:val="1270"/>
+    <w:next w:val="1270"/>
     <w:uiPriority w:val="39"/>
     <w:unhideWhenUsed/>
     <w:pPr>
@@ -42034,15 +42185,15 @@
       <w:spacing w:after="57"/>
     </w:pPr>
   </w:style>
-  <w:style w:type="paragraph" w:styleId="1414">
+  <w:style w:type="paragraph" w:styleId="1450">
     <w:name w:val="TOC Heading"/>
     <w:uiPriority w:val="39"/>
     <w:unhideWhenUsed/>
   </w:style>
-  <w:style w:type="paragraph" w:styleId="1415">
+  <w:style w:type="paragraph" w:styleId="1451">
     <w:name w:val="table of figures"/>
-    <w:basedOn w:val="1234"/>
-    <w:next w:val="1234"/>
+    <w:basedOn w:val="1270"/>
+    <w:next w:val="1270"/>
     <w:uiPriority w:val="99"/>
     <w:unhideWhenUsed/>
     <w:pPr>

</xml_diff>